<commit_message>
- updated architecture pattern broker, pipes and filters
</commit_message>
<xml_diff>
--- a/3nd_sem/SA/kienboeck_stoeckl_lehner_grill_murrent/MedDevMM-DE v0.3.docx
+++ b/3nd_sem/SA/kienboeck_stoeckl_lehner_grill_murrent/MedDevMM-DE v0.3.docx
@@ -203,7 +203,7 @@
     </w:p>
     <w:p>
       <w:pPr>
-        <w:pStyle w:val="Kopfzeile"/>
+        <w:pStyle w:val="Header"/>
         <w:tabs>
           <w:tab w:val="clear" w:pos="4536"/>
           <w:tab w:val="clear" w:pos="9072"/>
@@ -255,14 +255,27 @@
         <w:spacing w:line="240" w:lineRule="atLeast"/>
         <w:jc w:val="center"/>
       </w:pPr>
-      <w:fldSimple w:instr=" AUTHOR  \* MERGEFORMAT ">
-        <w:r>
-          <w:rPr>
-            <w:noProof/>
-          </w:rPr>
-          <w:t>Lehner Roland, Kienböck Daniel, Stöckl Bernhard, Grill Florian, Murrent Mario</w:t>
-        </w:r>
-      </w:fldSimple>
+      <w:r>
+        <w:fldChar w:fldCharType="begin"/>
+      </w:r>
+      <w:r>
+        <w:instrText xml:space="preserve"> AUTHOR  \* MERGEFORMAT </w:instrText>
+      </w:r>
+      <w:r>
+        <w:fldChar w:fldCharType="separate"/>
+      </w:r>
+      <w:r>
+        <w:rPr>
+          <w:noProof/>
+        </w:rPr>
+        <w:t>Lehner Roland, Kienböck Daniel, Stöckl Bernhard, Grill Florian, Murrent Mario</w:t>
+      </w:r>
+      <w:r>
+        <w:rPr>
+          <w:noProof/>
+        </w:rPr>
+        <w:fldChar w:fldCharType="end"/>
+      </w:r>
     </w:p>
     <w:p>
       <w:pPr>
@@ -556,7 +569,7 @@
                 <w:lang w:val="de-AT" w:eastAsia="de-AT"/>
               </w:rPr>
               <w:drawing>
-                <wp:anchor distT="0" distB="0" distL="114300" distR="114300" simplePos="0" relativeHeight="251650560" behindDoc="0" locked="1" layoutInCell="1" allowOverlap="1" wp14:anchorId="329AC159" wp14:editId="65113AFE">
+                <wp:anchor distT="0" distB="0" distL="114300" distR="114300" simplePos="0" relativeHeight="251646464" behindDoc="0" locked="1" layoutInCell="1" allowOverlap="1" wp14:anchorId="329AC159" wp14:editId="65113AFE">
                   <wp:simplePos x="0" y="0"/>
                   <wp:positionH relativeFrom="character">
                     <wp:posOffset>45720</wp:posOffset>
@@ -1162,7 +1175,7 @@
     </w:tbl>
     <w:p>
       <w:pPr>
-        <w:pStyle w:val="Verzeichnis1"/>
+        <w:pStyle w:val="TOC1"/>
         <w:tabs>
           <w:tab w:val="left" w:pos="421"/>
           <w:tab w:val="right" w:leader="dot" w:pos="9056"/>
@@ -1188,7 +1201,7 @@
     <w:bookmarkStart w:id="2" w:name="OLE_LINK18"/>
     <w:p>
       <w:pPr>
-        <w:pStyle w:val="Verzeichnis1"/>
+        <w:pStyle w:val="TOC1"/>
         <w:tabs>
           <w:tab w:val="left" w:pos="421"/>
           <w:tab w:val="right" w:leader="dot" w:pos="9056"/>
@@ -1292,7 +1305,7 @@
     </w:p>
     <w:p>
       <w:pPr>
-        <w:pStyle w:val="Verzeichnis2"/>
+        <w:pStyle w:val="TOC2"/>
         <w:tabs>
           <w:tab w:val="left" w:pos="749"/>
           <w:tab w:val="right" w:leader="dot" w:pos="9056"/>
@@ -1373,7 +1386,7 @@
     </w:p>
     <w:p>
       <w:pPr>
-        <w:pStyle w:val="Verzeichnis2"/>
+        <w:pStyle w:val="TOC2"/>
         <w:tabs>
           <w:tab w:val="left" w:pos="749"/>
           <w:tab w:val="right" w:leader="dot" w:pos="9056"/>
@@ -1454,7 +1467,7 @@
     </w:p>
     <w:p>
       <w:pPr>
-        <w:pStyle w:val="Verzeichnis2"/>
+        <w:pStyle w:val="TOC2"/>
         <w:tabs>
           <w:tab w:val="left" w:pos="749"/>
           <w:tab w:val="right" w:leader="dot" w:pos="9056"/>
@@ -1535,7 +1548,7 @@
     </w:p>
     <w:p>
       <w:pPr>
-        <w:pStyle w:val="Verzeichnis1"/>
+        <w:pStyle w:val="TOC1"/>
         <w:tabs>
           <w:tab w:val="left" w:pos="421"/>
           <w:tab w:val="right" w:leader="dot" w:pos="9056"/>
@@ -1618,7 +1631,7 @@
     </w:p>
     <w:p>
       <w:pPr>
-        <w:pStyle w:val="Verzeichnis2"/>
+        <w:pStyle w:val="TOC2"/>
         <w:tabs>
           <w:tab w:val="left" w:pos="749"/>
           <w:tab w:val="right" w:leader="dot" w:pos="9056"/>
@@ -1699,7 +1712,7 @@
     </w:p>
     <w:p>
       <w:pPr>
-        <w:pStyle w:val="Verzeichnis2"/>
+        <w:pStyle w:val="TOC2"/>
         <w:tabs>
           <w:tab w:val="left" w:pos="749"/>
           <w:tab w:val="right" w:leader="dot" w:pos="9056"/>
@@ -1780,7 +1793,7 @@
     </w:p>
     <w:p>
       <w:pPr>
-        <w:pStyle w:val="Verzeichnis2"/>
+        <w:pStyle w:val="TOC2"/>
         <w:tabs>
           <w:tab w:val="left" w:pos="749"/>
           <w:tab w:val="right" w:leader="dot" w:pos="9056"/>
@@ -1861,7 +1874,7 @@
     </w:p>
     <w:p>
       <w:pPr>
-        <w:pStyle w:val="Verzeichnis1"/>
+        <w:pStyle w:val="TOC1"/>
         <w:tabs>
           <w:tab w:val="left" w:pos="421"/>
           <w:tab w:val="right" w:leader="dot" w:pos="9056"/>
@@ -1944,7 +1957,7 @@
     </w:p>
     <w:p>
       <w:pPr>
-        <w:pStyle w:val="Verzeichnis2"/>
+        <w:pStyle w:val="TOC2"/>
         <w:tabs>
           <w:tab w:val="left" w:pos="749"/>
           <w:tab w:val="right" w:leader="dot" w:pos="9056"/>
@@ -2025,7 +2038,7 @@
     </w:p>
     <w:p>
       <w:pPr>
-        <w:pStyle w:val="Verzeichnis2"/>
+        <w:pStyle w:val="TOC2"/>
         <w:tabs>
           <w:tab w:val="left" w:pos="749"/>
           <w:tab w:val="right" w:leader="dot" w:pos="9056"/>
@@ -2106,7 +2119,7 @@
     </w:p>
     <w:p>
       <w:pPr>
-        <w:pStyle w:val="Verzeichnis1"/>
+        <w:pStyle w:val="TOC1"/>
         <w:tabs>
           <w:tab w:val="left" w:pos="421"/>
           <w:tab w:val="right" w:leader="dot" w:pos="9056"/>
@@ -2189,7 +2202,7 @@
     </w:p>
     <w:p>
       <w:pPr>
-        <w:pStyle w:val="Verzeichnis1"/>
+        <w:pStyle w:val="TOC1"/>
         <w:tabs>
           <w:tab w:val="left" w:pos="421"/>
           <w:tab w:val="right" w:leader="dot" w:pos="9056"/>
@@ -2272,7 +2285,7 @@
     </w:p>
     <w:p>
       <w:pPr>
-        <w:pStyle w:val="Verzeichnis2"/>
+        <w:pStyle w:val="TOC2"/>
         <w:tabs>
           <w:tab w:val="left" w:pos="749"/>
           <w:tab w:val="right" w:leader="dot" w:pos="9056"/>
@@ -2353,7 +2366,7 @@
     </w:p>
     <w:p>
       <w:pPr>
-        <w:pStyle w:val="Verzeichnis2"/>
+        <w:pStyle w:val="TOC2"/>
         <w:tabs>
           <w:tab w:val="left" w:pos="749"/>
           <w:tab w:val="right" w:leader="dot" w:pos="9056"/>
@@ -2434,7 +2447,7 @@
     </w:p>
     <w:p>
       <w:pPr>
-        <w:pStyle w:val="Verzeichnis2"/>
+        <w:pStyle w:val="TOC2"/>
         <w:tabs>
           <w:tab w:val="left" w:pos="749"/>
           <w:tab w:val="right" w:leader="dot" w:pos="9056"/>
@@ -2515,7 +2528,7 @@
     </w:p>
     <w:p>
       <w:pPr>
-        <w:pStyle w:val="Verzeichnis1"/>
+        <w:pStyle w:val="TOC1"/>
         <w:tabs>
           <w:tab w:val="left" w:pos="421"/>
           <w:tab w:val="right" w:leader="dot" w:pos="9056"/>
@@ -2598,7 +2611,7 @@
     </w:p>
     <w:p>
       <w:pPr>
-        <w:pStyle w:val="Verzeichnis2"/>
+        <w:pStyle w:val="TOC2"/>
         <w:tabs>
           <w:tab w:val="left" w:pos="749"/>
           <w:tab w:val="right" w:leader="dot" w:pos="9056"/>
@@ -2679,7 +2692,7 @@
     </w:p>
     <w:p>
       <w:pPr>
-        <w:pStyle w:val="Verzeichnis2"/>
+        <w:pStyle w:val="TOC2"/>
         <w:tabs>
           <w:tab w:val="left" w:pos="749"/>
           <w:tab w:val="right" w:leader="dot" w:pos="9056"/>
@@ -2760,7 +2773,7 @@
     </w:p>
     <w:p>
       <w:pPr>
-        <w:pStyle w:val="Verzeichnis2"/>
+        <w:pStyle w:val="TOC2"/>
         <w:tabs>
           <w:tab w:val="left" w:pos="749"/>
           <w:tab w:val="right" w:leader="dot" w:pos="9056"/>
@@ -2841,7 +2854,7 @@
     </w:p>
     <w:p>
       <w:pPr>
-        <w:pStyle w:val="Verzeichnis2"/>
+        <w:pStyle w:val="TOC2"/>
         <w:tabs>
           <w:tab w:val="left" w:pos="749"/>
           <w:tab w:val="right" w:leader="dot" w:pos="9056"/>
@@ -2922,7 +2935,7 @@
     </w:p>
     <w:p>
       <w:pPr>
-        <w:pStyle w:val="Verzeichnis1"/>
+        <w:pStyle w:val="TOC1"/>
         <w:tabs>
           <w:tab w:val="left" w:pos="421"/>
           <w:tab w:val="right" w:leader="dot" w:pos="9056"/>
@@ -3005,7 +3018,7 @@
     </w:p>
     <w:p>
       <w:pPr>
-        <w:pStyle w:val="Verzeichnis2"/>
+        <w:pStyle w:val="TOC2"/>
         <w:tabs>
           <w:tab w:val="left" w:pos="749"/>
           <w:tab w:val="right" w:leader="dot" w:pos="9056"/>
@@ -3086,7 +3099,7 @@
     </w:p>
     <w:p>
       <w:pPr>
-        <w:pStyle w:val="Verzeichnis2"/>
+        <w:pStyle w:val="TOC2"/>
         <w:tabs>
           <w:tab w:val="left" w:pos="749"/>
           <w:tab w:val="right" w:leader="dot" w:pos="9056"/>
@@ -3167,7 +3180,7 @@
     </w:p>
     <w:p>
       <w:pPr>
-        <w:pStyle w:val="Verzeichnis1"/>
+        <w:pStyle w:val="TOC1"/>
         <w:tabs>
           <w:tab w:val="left" w:pos="421"/>
           <w:tab w:val="right" w:leader="dot" w:pos="9056"/>
@@ -3250,7 +3263,7 @@
     </w:p>
     <w:p>
       <w:pPr>
-        <w:pStyle w:val="Verzeichnis2"/>
+        <w:pStyle w:val="TOC2"/>
         <w:tabs>
           <w:tab w:val="left" w:pos="749"/>
           <w:tab w:val="right" w:leader="dot" w:pos="9056"/>
@@ -3331,7 +3344,7 @@
     </w:p>
     <w:p>
       <w:pPr>
-        <w:pStyle w:val="Verzeichnis2"/>
+        <w:pStyle w:val="TOC2"/>
         <w:tabs>
           <w:tab w:val="left" w:pos="749"/>
           <w:tab w:val="right" w:leader="dot" w:pos="9056"/>
@@ -3412,7 +3425,7 @@
     </w:p>
     <w:p>
       <w:pPr>
-        <w:pStyle w:val="Verzeichnis2"/>
+        <w:pStyle w:val="TOC2"/>
         <w:tabs>
           <w:tab w:val="left" w:pos="749"/>
           <w:tab w:val="right" w:leader="dot" w:pos="9056"/>
@@ -3493,7 +3506,7 @@
     </w:p>
     <w:p>
       <w:pPr>
-        <w:pStyle w:val="Verzeichnis2"/>
+        <w:pStyle w:val="TOC2"/>
         <w:tabs>
           <w:tab w:val="left" w:pos="749"/>
           <w:tab w:val="right" w:leader="dot" w:pos="9056"/>
@@ -3574,7 +3587,7 @@
     </w:p>
     <w:p>
       <w:pPr>
-        <w:pStyle w:val="Verzeichnis2"/>
+        <w:pStyle w:val="TOC2"/>
         <w:tabs>
           <w:tab w:val="left" w:pos="749"/>
           <w:tab w:val="right" w:leader="dot" w:pos="9056"/>
@@ -3655,7 +3668,7 @@
     </w:p>
     <w:p>
       <w:pPr>
-        <w:pStyle w:val="Verzeichnis2"/>
+        <w:pStyle w:val="TOC2"/>
         <w:tabs>
           <w:tab w:val="left" w:pos="749"/>
           <w:tab w:val="right" w:leader="dot" w:pos="9056"/>
@@ -3736,7 +3749,7 @@
     </w:p>
     <w:p>
       <w:pPr>
-        <w:pStyle w:val="Verzeichnis2"/>
+        <w:pStyle w:val="TOC2"/>
         <w:tabs>
           <w:tab w:val="left" w:pos="749"/>
           <w:tab w:val="right" w:leader="dot" w:pos="9056"/>
@@ -3817,7 +3830,7 @@
     </w:p>
     <w:p>
       <w:pPr>
-        <w:pStyle w:val="Verzeichnis2"/>
+        <w:pStyle w:val="TOC2"/>
         <w:tabs>
           <w:tab w:val="left" w:pos="749"/>
           <w:tab w:val="right" w:leader="dot" w:pos="9056"/>
@@ -3898,7 +3911,7 @@
     </w:p>
     <w:p>
       <w:pPr>
-        <w:pStyle w:val="Verzeichnis2"/>
+        <w:pStyle w:val="TOC2"/>
         <w:tabs>
           <w:tab w:val="left" w:pos="749"/>
           <w:tab w:val="right" w:leader="dot" w:pos="9056"/>
@@ -3979,7 +3992,7 @@
     </w:p>
     <w:p>
       <w:pPr>
-        <w:pStyle w:val="Verzeichnis2"/>
+        <w:pStyle w:val="TOC2"/>
         <w:tabs>
           <w:tab w:val="left" w:pos="871"/>
           <w:tab w:val="right" w:leader="dot" w:pos="9056"/>
@@ -4060,7 +4073,7 @@
     </w:p>
     <w:p>
       <w:pPr>
-        <w:pStyle w:val="Verzeichnis2"/>
+        <w:pStyle w:val="TOC2"/>
         <w:tabs>
           <w:tab w:val="left" w:pos="871"/>
           <w:tab w:val="right" w:leader="dot" w:pos="9056"/>
@@ -4141,7 +4154,7 @@
     </w:p>
     <w:p>
       <w:pPr>
-        <w:pStyle w:val="Verzeichnis2"/>
+        <w:pStyle w:val="TOC2"/>
         <w:tabs>
           <w:tab w:val="left" w:pos="871"/>
           <w:tab w:val="right" w:leader="dot" w:pos="9056"/>
@@ -4222,7 +4235,7 @@
     </w:p>
     <w:p>
       <w:pPr>
-        <w:pStyle w:val="Verzeichnis2"/>
+        <w:pStyle w:val="TOC2"/>
         <w:tabs>
           <w:tab w:val="left" w:pos="871"/>
           <w:tab w:val="right" w:leader="dot" w:pos="9056"/>
@@ -4303,7 +4316,7 @@
     </w:p>
     <w:p>
       <w:pPr>
-        <w:pStyle w:val="Verzeichnis2"/>
+        <w:pStyle w:val="TOC2"/>
         <w:tabs>
           <w:tab w:val="left" w:pos="871"/>
           <w:tab w:val="right" w:leader="dot" w:pos="9056"/>
@@ -4384,7 +4397,7 @@
     </w:p>
     <w:p>
       <w:pPr>
-        <w:pStyle w:val="Verzeichnis2"/>
+        <w:pStyle w:val="TOC2"/>
         <w:tabs>
           <w:tab w:val="left" w:pos="871"/>
           <w:tab w:val="right" w:leader="dot" w:pos="9056"/>
@@ -4465,7 +4478,7 @@
     </w:p>
     <w:p>
       <w:pPr>
-        <w:pStyle w:val="Verzeichnis2"/>
+        <w:pStyle w:val="TOC2"/>
         <w:tabs>
           <w:tab w:val="left" w:pos="871"/>
           <w:tab w:val="right" w:leader="dot" w:pos="9056"/>
@@ -4546,7 +4559,7 @@
     </w:p>
     <w:p>
       <w:pPr>
-        <w:pStyle w:val="Verzeichnis2"/>
+        <w:pStyle w:val="TOC2"/>
         <w:tabs>
           <w:tab w:val="left" w:pos="871"/>
           <w:tab w:val="right" w:leader="dot" w:pos="9056"/>
@@ -4627,7 +4640,7 @@
     </w:p>
     <w:p>
       <w:pPr>
-        <w:pStyle w:val="Verzeichnis2"/>
+        <w:pStyle w:val="TOC2"/>
         <w:tabs>
           <w:tab w:val="left" w:pos="871"/>
           <w:tab w:val="right" w:leader="dot" w:pos="9056"/>
@@ -4708,7 +4721,7 @@
     </w:p>
     <w:p>
       <w:pPr>
-        <w:pStyle w:val="Verzeichnis2"/>
+        <w:pStyle w:val="TOC2"/>
         <w:tabs>
           <w:tab w:val="left" w:pos="871"/>
           <w:tab w:val="right" w:leader="dot" w:pos="9056"/>
@@ -4789,7 +4802,7 @@
     </w:p>
     <w:p>
       <w:pPr>
-        <w:pStyle w:val="Verzeichnis2"/>
+        <w:pStyle w:val="TOC2"/>
         <w:tabs>
           <w:tab w:val="left" w:pos="871"/>
           <w:tab w:val="right" w:leader="dot" w:pos="9056"/>
@@ -4870,7 +4883,7 @@
     </w:p>
     <w:p>
       <w:pPr>
-        <w:pStyle w:val="Verzeichnis2"/>
+        <w:pStyle w:val="TOC2"/>
         <w:tabs>
           <w:tab w:val="left" w:pos="871"/>
           <w:tab w:val="right" w:leader="dot" w:pos="9056"/>
@@ -4951,7 +4964,7 @@
     </w:p>
     <w:p>
       <w:pPr>
-        <w:pStyle w:val="Verzeichnis2"/>
+        <w:pStyle w:val="TOC2"/>
         <w:tabs>
           <w:tab w:val="left" w:pos="871"/>
           <w:tab w:val="right" w:leader="dot" w:pos="9056"/>
@@ -5032,7 +5045,7 @@
     </w:p>
     <w:p>
       <w:pPr>
-        <w:pStyle w:val="Verzeichnis2"/>
+        <w:pStyle w:val="TOC2"/>
         <w:tabs>
           <w:tab w:val="left" w:pos="871"/>
           <w:tab w:val="right" w:leader="dot" w:pos="9056"/>
@@ -5113,7 +5126,7 @@
     </w:p>
     <w:p>
       <w:pPr>
-        <w:pStyle w:val="Verzeichnis1"/>
+        <w:pStyle w:val="TOC1"/>
         <w:tabs>
           <w:tab w:val="left" w:pos="421"/>
           <w:tab w:val="right" w:leader="dot" w:pos="9056"/>
@@ -5197,7 +5210,7 @@
     </w:p>
     <w:p>
       <w:pPr>
-        <w:pStyle w:val="Verzeichnis2"/>
+        <w:pStyle w:val="TOC2"/>
         <w:tabs>
           <w:tab w:val="left" w:pos="749"/>
           <w:tab w:val="right" w:leader="dot" w:pos="9056"/>
@@ -5278,7 +5291,7 @@
     </w:p>
     <w:p>
       <w:pPr>
-        <w:pStyle w:val="Verzeichnis2"/>
+        <w:pStyle w:val="TOC2"/>
         <w:tabs>
           <w:tab w:val="left" w:pos="749"/>
           <w:tab w:val="right" w:leader="dot" w:pos="9056"/>
@@ -5359,7 +5372,7 @@
     </w:p>
     <w:p>
       <w:pPr>
-        <w:pStyle w:val="Verzeichnis1"/>
+        <w:pStyle w:val="TOC1"/>
         <w:tabs>
           <w:tab w:val="left" w:pos="552"/>
           <w:tab w:val="right" w:leader="dot" w:pos="9056"/>
@@ -5442,7 +5455,7 @@
     </w:p>
     <w:p>
       <w:pPr>
-        <w:pStyle w:val="Verzeichnis2"/>
+        <w:pStyle w:val="TOC2"/>
         <w:tabs>
           <w:tab w:val="left" w:pos="871"/>
           <w:tab w:val="right" w:leader="dot" w:pos="9056"/>
@@ -5523,7 +5536,7 @@
     </w:p>
     <w:p>
       <w:pPr>
-        <w:pStyle w:val="Verzeichnis2"/>
+        <w:pStyle w:val="TOC2"/>
         <w:tabs>
           <w:tab w:val="left" w:pos="871"/>
           <w:tab w:val="right" w:leader="dot" w:pos="9056"/>
@@ -5604,7 +5617,7 @@
     </w:p>
     <w:p>
       <w:pPr>
-        <w:pStyle w:val="Verzeichnis1"/>
+        <w:pStyle w:val="TOC1"/>
         <w:tabs>
           <w:tab w:val="left" w:pos="552"/>
           <w:tab w:val="right" w:leader="dot" w:pos="9056"/>
@@ -5687,7 +5700,7 @@
     </w:p>
     <w:p>
       <w:pPr>
-        <w:pStyle w:val="Verzeichnis1"/>
+        <w:pStyle w:val="TOC1"/>
         <w:tabs>
           <w:tab w:val="left" w:pos="552"/>
           <w:tab w:val="right" w:leader="dot" w:pos="9056"/>
@@ -5809,7 +5822,7 @@
     </w:p>
     <w:p>
       <w:pPr>
-        <w:pStyle w:val="berschrift1"/>
+        <w:pStyle w:val="Heading1"/>
       </w:pPr>
       <w:bookmarkStart w:id="4" w:name="_Toc161293423"/>
       <w:bookmarkStart w:id="5" w:name="_Toc188159219"/>
@@ -5932,7 +5945,7 @@
     </w:p>
     <w:p>
       <w:pPr>
-        <w:pStyle w:val="berschrift2"/>
+        <w:pStyle w:val="Heading2"/>
       </w:pPr>
       <w:bookmarkStart w:id="8" w:name="_Toc22396692"/>
       <w:bookmarkStart w:id="9" w:name="_Toc161293424"/>
@@ -5957,7 +5970,7 @@
     </w:p>
     <w:p>
       <w:pPr>
-        <w:pStyle w:val="berschrift2"/>
+        <w:pStyle w:val="Heading2"/>
       </w:pPr>
       <w:bookmarkStart w:id="13" w:name="_Toc22396691"/>
       <w:bookmarkStart w:id="14" w:name="_Toc161293425"/>
@@ -5986,7 +5999,7 @@
     </w:p>
     <w:p>
       <w:pPr>
-        <w:pStyle w:val="berschrift2"/>
+        <w:pStyle w:val="Heading2"/>
       </w:pPr>
       <w:bookmarkStart w:id="17" w:name="_Toc22396693"/>
       <w:bookmarkStart w:id="18" w:name="_Toc161293426"/>
@@ -6001,7 +6014,7 @@
     <w:p/>
     <w:p>
       <w:pPr>
-        <w:pStyle w:val="berschrift1"/>
+        <w:pStyle w:val="Heading1"/>
       </w:pPr>
       <w:bookmarkStart w:id="20" w:name="_Toc161293427"/>
       <w:bookmarkStart w:id="21" w:name="_Toc188159223"/>
@@ -6023,7 +6036,7 @@
     </w:p>
     <w:p>
       <w:pPr>
-        <w:pStyle w:val="berschrift2"/>
+        <w:pStyle w:val="Heading2"/>
       </w:pPr>
       <w:bookmarkStart w:id="22" w:name="_Toc22396695"/>
       <w:bookmarkStart w:id="23" w:name="_Toc161293428"/>
@@ -6048,7 +6061,7 @@
     </w:p>
     <w:p>
       <w:pPr>
-        <w:pStyle w:val="berschrift2"/>
+        <w:pStyle w:val="Heading2"/>
       </w:pPr>
       <w:bookmarkStart w:id="27" w:name="_Toc22396696"/>
       <w:bookmarkStart w:id="28" w:name="_Toc161293429"/>
@@ -6082,7 +6095,7 @@
     </w:p>
     <w:p>
       <w:pPr>
-        <w:pStyle w:val="berschrift2"/>
+        <w:pStyle w:val="Heading2"/>
       </w:pPr>
       <w:bookmarkStart w:id="32" w:name="_Toc22396697"/>
       <w:bookmarkStart w:id="33" w:name="_Toc161293430"/>
@@ -6107,7 +6120,7 @@
     </w:p>
     <w:p>
       <w:pPr>
-        <w:pStyle w:val="berschrift1"/>
+        <w:pStyle w:val="Heading1"/>
       </w:pPr>
       <w:bookmarkStart w:id="35" w:name="_Toc22396698"/>
       <w:bookmarkStart w:id="36" w:name="_Toc161293431"/>
@@ -6134,7 +6147,7 @@
     </w:p>
     <w:p>
       <w:pPr>
-        <w:pStyle w:val="berschrift2"/>
+        <w:pStyle w:val="Heading2"/>
       </w:pPr>
       <w:bookmarkStart w:id="38" w:name="_Toc22396699"/>
       <w:bookmarkStart w:id="39" w:name="_Toc161293432"/>
@@ -6157,7 +6170,7 @@
     </w:p>
     <w:p>
       <w:pPr>
-        <w:pStyle w:val="berschrift2"/>
+        <w:pStyle w:val="Heading2"/>
       </w:pPr>
       <w:bookmarkStart w:id="41" w:name="_Toc22396700"/>
       <w:bookmarkStart w:id="42" w:name="_Toc161293433"/>
@@ -6182,7 +6195,7 @@
     </w:p>
     <w:p>
       <w:pPr>
-        <w:pStyle w:val="berschrift2"/>
+        <w:pStyle w:val="Heading2"/>
         <w:rPr>
           <w:lang w:val="en-US"/>
         </w:rPr>
@@ -6228,7 +6241,7 @@
     </w:p>
     <w:p>
       <w:pPr>
-        <w:pStyle w:val="berschrift1"/>
+        <w:pStyle w:val="Heading1"/>
       </w:pPr>
       <w:bookmarkStart w:id="48" w:name="_Toc188159230"/>
       <w:bookmarkEnd w:id="44"/>
@@ -6249,7 +6262,7 @@
     </w:p>
     <w:p>
       <w:pPr>
-        <w:pStyle w:val="berschrift1"/>
+        <w:pStyle w:val="Heading1"/>
       </w:pPr>
       <w:bookmarkStart w:id="51" w:name="_Toc161293445"/>
       <w:bookmarkStart w:id="52" w:name="_Toc188159231"/>
@@ -6303,7 +6316,7 @@
     </w:p>
     <w:p>
       <w:pPr>
-        <w:pStyle w:val="berschrift1"/>
+        <w:pStyle w:val="Heading1"/>
       </w:pPr>
       <w:bookmarkStart w:id="53" w:name="_Toc161293449"/>
       <w:bookmarkStart w:id="54" w:name="_Toc188159235"/>
@@ -6322,7 +6335,7 @@
         <mc:AlternateContent>
           <mc:Choice Requires="wps">
             <w:drawing>
-              <wp:anchor distT="0" distB="0" distL="114300" distR="114300" simplePos="0" relativeHeight="251675136" behindDoc="0" locked="0" layoutInCell="1" allowOverlap="1" wp14:anchorId="0FA9CD10" wp14:editId="41DEC917">
+              <wp:anchor distT="0" distB="0" distL="114300" distR="114300" simplePos="0" relativeHeight="251667968" behindDoc="0" locked="0" layoutInCell="1" allowOverlap="1" wp14:anchorId="0FA9CD10" wp14:editId="41DEC917">
                 <wp:simplePos x="0" y="0"/>
                 <wp:positionH relativeFrom="column">
                   <wp:posOffset>2453005</wp:posOffset>
@@ -6424,7 +6437,7 @@
         <mc:AlternateContent>
           <mc:Choice Requires="wps">
             <w:drawing>
-              <wp:anchor distT="0" distB="0" distL="114300" distR="114300" simplePos="0" relativeHeight="251677184" behindDoc="0" locked="0" layoutInCell="1" allowOverlap="1" wp14:anchorId="34F91ABE" wp14:editId="77A83634">
+              <wp:anchor distT="0" distB="0" distL="114300" distR="114300" simplePos="0" relativeHeight="251668992" behindDoc="0" locked="0" layoutInCell="1" allowOverlap="1" wp14:anchorId="34F91ABE" wp14:editId="77A83634">
                 <wp:simplePos x="0" y="0"/>
                 <wp:positionH relativeFrom="column">
                   <wp:posOffset>948055</wp:posOffset>
@@ -6579,6 +6592,10 @@
         </mc:AlternateContent>
       </w:r>
       <w:r>
+        <w:rPr>
+          <w:noProof/>
+          <w:lang w:val="de-AT" w:eastAsia="de-AT"/>
+        </w:rPr>
         <w:drawing>
           <wp:inline distT="0" distB="0" distL="0" distR="0" wp14:anchorId="4F42BC1A" wp14:editId="4E371BB1">
             <wp:extent cx="4267796" cy="2857899"/>
@@ -6626,14 +6643,46 @@
     <w:p>
       <w:pPr>
         <w:rPr>
+          <w:lang w:val="de-AT"/>
+        </w:rPr>
+      </w:pPr>
+      <w:r>
+        <w:rPr>
+          <w:lang w:val="de-AT"/>
+        </w:rPr>
+        <w:t>Slave: eigener Thread</w:t>
+      </w:r>
+    </w:p>
+    <w:p>
+      <w:pPr>
+        <w:rPr>
+          <w:lang w:val="de-AT"/>
+        </w:rPr>
+      </w:pPr>
+      <w:r>
+        <w:rPr>
+          <w:lang w:val="de-AT"/>
+        </w:rPr>
+        <w:t>Bidge: standardisiertes Interface</w:t>
+      </w:r>
+    </w:p>
+    <w:p>
+      <w:pPr>
+        <w:rPr>
           <w:lang w:val="en-US"/>
         </w:rPr>
       </w:pPr>
       <w:r>
         <w:rPr>
+          <w:lang w:val="de-AT"/>
+        </w:rPr>
+        <w:t xml:space="preserve">Broker: weiß wo Interface zuhause ist… </w:t>
+      </w:r>
+      <w:r>
+        <w:rPr>
           <w:lang w:val="en-US"/>
         </w:rPr>
-        <w:t>Slave: eigener Thread</w:t>
+        <w:t>Zusammenführung</w:t>
       </w:r>
     </w:p>
     <w:p>
@@ -6642,46 +6691,18 @@
           <w:lang w:val="en-US"/>
         </w:rPr>
       </w:pPr>
-      <w:r>
-        <w:rPr>
-          <w:lang w:val="en-US"/>
-        </w:rPr>
-        <w:t>Bidge: standardisiertes Interface</w:t>
-      </w:r>
-    </w:p>
-    <w:p>
-      <w:pPr>
-        <w:rPr>
-          <w:lang w:val="en-US"/>
-        </w:rPr>
-      </w:pPr>
-      <w:r>
-        <w:rPr>
-          <w:lang w:val="en-US"/>
-        </w:rPr>
-        <w:t>Broker: weiß wo Interface zuhause ist… Zusammenführung</w:t>
-      </w:r>
-      <w:bookmarkStart w:id="55" w:name="_GoBack"/>
+    </w:p>
+    <w:p>
+      <w:pPr>
+        <w:pStyle w:val="Heading1"/>
+      </w:pPr>
+      <w:bookmarkStart w:id="55" w:name="_Toc161293454"/>
+      <w:bookmarkStart w:id="56" w:name="_Toc188159240"/>
+      <w:r>
+        <w:t>Verteilungssicht</w:t>
+      </w:r>
       <w:bookmarkEnd w:id="55"/>
-    </w:p>
-    <w:p>
-      <w:pPr>
-        <w:rPr>
-          <w:lang w:val="en-US"/>
-        </w:rPr>
-      </w:pPr>
-    </w:p>
-    <w:p>
-      <w:pPr>
-        <w:pStyle w:val="berschrift1"/>
-      </w:pPr>
-      <w:bookmarkStart w:id="56" w:name="_Toc161293454"/>
-      <w:bookmarkStart w:id="57" w:name="_Toc188159240"/>
-      <w:r>
-        <w:t>Verteilungssicht</w:t>
-      </w:r>
       <w:bookmarkEnd w:id="56"/>
-      <w:bookmarkEnd w:id="57"/>
     </w:p>
     <w:p>
       <w:pPr>
@@ -6694,15 +6715,15 @@
     </w:p>
     <w:p>
       <w:pPr>
-        <w:pStyle w:val="berschrift1"/>
-      </w:pPr>
-      <w:bookmarkStart w:id="58" w:name="_Toc161293460"/>
-      <w:bookmarkStart w:id="59" w:name="_Toc188159243"/>
+        <w:pStyle w:val="Heading1"/>
+      </w:pPr>
+      <w:bookmarkStart w:id="57" w:name="_Toc161293460"/>
+      <w:bookmarkStart w:id="58" w:name="_Toc188159243"/>
       <w:r>
         <w:t>Konzepte</w:t>
       </w:r>
+      <w:bookmarkEnd w:id="57"/>
       <w:bookmarkEnd w:id="58"/>
-      <w:bookmarkEnd w:id="59"/>
     </w:p>
     <w:p>
       <w:pPr>
@@ -6715,17 +6736,17 @@
     </w:p>
     <w:p>
       <w:pPr>
-        <w:pStyle w:val="berschrift2"/>
-      </w:pPr>
-      <w:bookmarkStart w:id="60" w:name="_Toc188159244"/>
-      <w:bookmarkStart w:id="61" w:name="OLE_LINK29"/>
-      <w:bookmarkStart w:id="62" w:name="OLE_LINK30"/>
-      <w:bookmarkStart w:id="63" w:name="_Toc161293461"/>
+        <w:pStyle w:val="Heading2"/>
+      </w:pPr>
+      <w:bookmarkStart w:id="59" w:name="_Toc188159244"/>
+      <w:bookmarkStart w:id="60" w:name="OLE_LINK29"/>
+      <w:bookmarkStart w:id="61" w:name="OLE_LINK30"/>
+      <w:bookmarkStart w:id="62" w:name="_Toc161293461"/>
       <w:r>
         <w:lastRenderedPageBreak/>
         <w:t>Fachliche Strukturen und Modelle</w:t>
       </w:r>
-      <w:bookmarkEnd w:id="60"/>
+      <w:bookmarkEnd w:id="59"/>
     </w:p>
     <w:p/>
     <w:p>
@@ -6741,26 +6762,26 @@
           <w:szCs w:val="28"/>
         </w:rPr>
       </w:pPr>
-      <w:bookmarkStart w:id="64" w:name="_Toc188159245"/>
+      <w:bookmarkStart w:id="63" w:name="_Toc188159245"/>
+      <w:bookmarkEnd w:id="60"/>
       <w:bookmarkEnd w:id="61"/>
-      <w:bookmarkEnd w:id="62"/>
       <w:r>
         <w:br w:type="page"/>
       </w:r>
     </w:p>
     <w:p>
       <w:pPr>
-        <w:pStyle w:val="berschrift2"/>
+        <w:pStyle w:val="Heading2"/>
       </w:pPr>
       <w:r>
         <w:lastRenderedPageBreak/>
         <w:t>Typische Muster und Strukturen</w:t>
       </w:r>
-      <w:bookmarkEnd w:id="64"/>
-    </w:p>
-    <w:p>
-      <w:pPr>
-        <w:pStyle w:val="berschrift3"/>
+      <w:bookmarkEnd w:id="63"/>
+    </w:p>
+    <w:p>
+      <w:pPr>
+        <w:pStyle w:val="Heading3"/>
       </w:pPr>
       <w:r>
         <w:t>Nicht funktionale Muster</w:t>
@@ -6768,7 +6789,7 @@
     </w:p>
     <w:p>
       <w:pPr>
-        <w:pStyle w:val="berschrift3"/>
+        <w:pStyle w:val="Heading3"/>
         <w:numPr>
           <w:ilvl w:val="3"/>
           <w:numId w:val="1"/>
@@ -6780,12 +6801,24 @@
     </w:p>
     <w:p>
       <w:r>
-        <w:t>Der Broker ist dafür verantwortlich die Anfrage an das bestehende Service weiterzuleiten. Der Broker nimmt die Anfrage der Clients entgegen und fragt die Befund-Datenquelle und die Bilder-Datenquelle an. Diese Daten werden aufbereitet (siehe Punkt 8.2.2.2) und der Broker gibt das Ergebnis an die Clients weiter. Die Anfrage der Clients an den Broker bleibt immer gleich. Sollten neue Datenquellen hinzugefügt werden, muss nur die Anfrage des Brokers an die Datenquellen upgedatet werden.</w:t>
-      </w:r>
-    </w:p>
-    <w:p>
-      <w:pPr>
-        <w:pStyle w:val="berschrift3"/>
+        <w:t>Der Broker ist dafür verantwortlich die Anfrage an das bestehende Service weiterzuleiten. Der Broke</w:t>
+      </w:r>
+      <w:r>
+        <w:t xml:space="preserve">r nimmt die Anfrage </w:t>
+      </w:r>
+      <w:r>
+        <w:t xml:space="preserve">entgegen und fragt die Befund-Datenquelle und die Bilder-Datenquelle an. </w:t>
+      </w:r>
+      <w:r>
+        <w:t xml:space="preserve">Die Anfrage </w:t>
+      </w:r>
+      <w:r>
+        <w:t>an den Broker bleibt immer gleich. Sollten neue Datenquellen hinzugefügt werden, muss nur die Anfrage des Brokers an die Datenquellen upgedatet werden.</w:t>
+      </w:r>
+    </w:p>
+    <w:p>
+      <w:pPr>
+        <w:pStyle w:val="Heading3"/>
         <w:numPr>
           <w:ilvl w:val="3"/>
           <w:numId w:val="1"/>
@@ -6799,12 +6832,12 @@
       <w:r>
         <w:rPr>
           <w:noProof/>
-          <w:lang w:eastAsia="de-AT"/>
+          <w:lang w:val="de-AT" w:eastAsia="de-AT"/>
         </w:rPr>
         <mc:AlternateContent>
           <mc:Choice Requires="wps">
             <w:drawing>
-              <wp:anchor distT="0" distB="0" distL="114300" distR="114300" simplePos="0" relativeHeight="251664896" behindDoc="0" locked="0" layoutInCell="1" allowOverlap="1" wp14:anchorId="72178250" wp14:editId="22453798">
+              <wp:anchor distT="0" distB="0" distL="114300" distR="114300" simplePos="0" relativeHeight="251657728" behindDoc="0" locked="0" layoutInCell="1" allowOverlap="1" wp14:anchorId="72178250" wp14:editId="22453798">
                 <wp:simplePos x="0" y="0"/>
                 <wp:positionH relativeFrom="column">
                   <wp:posOffset>848995</wp:posOffset>
@@ -7005,12 +7038,12 @@
       <w:r>
         <w:rPr>
           <w:noProof/>
-          <w:lang w:eastAsia="de-AT"/>
+          <w:lang w:val="de-AT" w:eastAsia="de-AT"/>
         </w:rPr>
         <mc:AlternateContent>
           <mc:Choice Requires="wps">
             <w:drawing>
-              <wp:anchor distT="0" distB="0" distL="114300" distR="114300" simplePos="0" relativeHeight="251665920" behindDoc="0" locked="0" layoutInCell="1" allowOverlap="1" wp14:anchorId="11B5B0AB" wp14:editId="66FD662A">
+              <wp:anchor distT="0" distB="0" distL="114300" distR="114300" simplePos="0" relativeHeight="251658752" behindDoc="0" locked="0" layoutInCell="1" allowOverlap="1" wp14:anchorId="11B5B0AB" wp14:editId="66FD662A">
                 <wp:simplePos x="0" y="0"/>
                 <wp:positionH relativeFrom="column">
                   <wp:posOffset>3363595</wp:posOffset>
@@ -7164,12 +7197,12 @@
       <w:r>
         <w:rPr>
           <w:noProof/>
-          <w:lang w:eastAsia="de-AT"/>
+          <w:lang w:val="de-AT" w:eastAsia="de-AT"/>
         </w:rPr>
         <mc:AlternateContent>
           <mc:Choice Requires="wps">
             <w:drawing>
-              <wp:anchor distT="0" distB="0" distL="114300" distR="114300" simplePos="0" relativeHeight="251668992" behindDoc="0" locked="0" layoutInCell="1" allowOverlap="1" wp14:anchorId="06117E61" wp14:editId="4AFD0032">
+              <wp:anchor distT="0" distB="0" distL="114300" distR="114300" simplePos="0" relativeHeight="251661824" behindDoc="0" locked="0" layoutInCell="1" allowOverlap="1" wp14:anchorId="06117E61" wp14:editId="4AFD0032">
                 <wp:simplePos x="0" y="0"/>
                 <wp:positionH relativeFrom="column">
                   <wp:posOffset>2839720</wp:posOffset>
@@ -7238,12 +7271,12 @@
       <w:r>
         <w:rPr>
           <w:noProof/>
-          <w:lang w:eastAsia="de-AT"/>
+          <w:lang w:val="de-AT" w:eastAsia="de-AT"/>
         </w:rPr>
         <mc:AlternateContent>
           <mc:Choice Requires="wps">
             <w:drawing>
-              <wp:anchor distT="0" distB="0" distL="114300" distR="114300" simplePos="0" relativeHeight="251674112" behindDoc="0" locked="0" layoutInCell="1" allowOverlap="1" wp14:anchorId="014CC987" wp14:editId="683C6A42">
+              <wp:anchor distT="0" distB="0" distL="114300" distR="114300" simplePos="0" relativeHeight="251666944" behindDoc="0" locked="0" layoutInCell="1" allowOverlap="1" wp14:anchorId="014CC987" wp14:editId="683C6A42">
                 <wp:simplePos x="0" y="0"/>
                 <wp:positionH relativeFrom="column">
                   <wp:posOffset>3119755</wp:posOffset>
@@ -7308,12 +7341,12 @@
       <w:r>
         <w:rPr>
           <w:noProof/>
-          <w:lang w:eastAsia="de-AT"/>
+          <w:lang w:val="de-AT" w:eastAsia="de-AT"/>
         </w:rPr>
         <mc:AlternateContent>
           <mc:Choice Requires="wps">
             <w:drawing>
-              <wp:anchor distT="0" distB="0" distL="114300" distR="114300" simplePos="0" relativeHeight="251670016" behindDoc="0" locked="0" layoutInCell="1" allowOverlap="1" wp14:anchorId="398F9561" wp14:editId="3FE2B0E7">
+              <wp:anchor distT="0" distB="0" distL="114300" distR="114300" simplePos="0" relativeHeight="251662848" behindDoc="0" locked="0" layoutInCell="1" allowOverlap="1" wp14:anchorId="398F9561" wp14:editId="3FE2B0E7">
                 <wp:simplePos x="0" y="0"/>
                 <wp:positionH relativeFrom="column">
                   <wp:posOffset>4373245</wp:posOffset>
@@ -7389,12 +7422,12 @@
       <w:r>
         <w:rPr>
           <w:noProof/>
-          <w:lang w:eastAsia="de-AT"/>
+          <w:lang w:val="de-AT" w:eastAsia="de-AT"/>
         </w:rPr>
         <mc:AlternateContent>
           <mc:Choice Requires="wps">
             <w:drawing>
-              <wp:anchor distT="0" distB="0" distL="114300" distR="114300" simplePos="0" relativeHeight="251673088" behindDoc="0" locked="0" layoutInCell="1" allowOverlap="1" wp14:anchorId="2C4A1417" wp14:editId="7A7BA83A">
+              <wp:anchor distT="0" distB="0" distL="114300" distR="114300" simplePos="0" relativeHeight="251665920" behindDoc="0" locked="0" layoutInCell="1" allowOverlap="1" wp14:anchorId="2C4A1417" wp14:editId="7A7BA83A">
                 <wp:simplePos x="0" y="0"/>
                 <wp:positionH relativeFrom="column">
                   <wp:posOffset>4472305</wp:posOffset>
@@ -7459,12 +7492,12 @@
       <w:r>
         <w:rPr>
           <w:noProof/>
-          <w:lang w:eastAsia="de-AT"/>
+          <w:lang w:val="de-AT" w:eastAsia="de-AT"/>
         </w:rPr>
         <mc:AlternateContent>
           <mc:Choice Requires="wps">
             <w:drawing>
-              <wp:anchor distT="0" distB="0" distL="114300" distR="114300" simplePos="0" relativeHeight="251667968" behindDoc="0" locked="0" layoutInCell="1" allowOverlap="1" wp14:anchorId="317EF807" wp14:editId="11C7D19A">
+              <wp:anchor distT="0" distB="0" distL="114300" distR="114300" simplePos="0" relativeHeight="251660800" behindDoc="0" locked="0" layoutInCell="1" allowOverlap="1" wp14:anchorId="317EF807" wp14:editId="11C7D19A">
                 <wp:simplePos x="0" y="0"/>
                 <wp:positionH relativeFrom="column">
                   <wp:posOffset>1744345</wp:posOffset>
@@ -7528,12 +7561,12 @@
       <w:r>
         <w:rPr>
           <w:noProof/>
-          <w:lang w:eastAsia="de-AT"/>
+          <w:lang w:val="de-AT" w:eastAsia="de-AT"/>
         </w:rPr>
         <mc:AlternateContent>
           <mc:Choice Requires="wps">
             <w:drawing>
-              <wp:anchor distT="0" distB="0" distL="114300" distR="114300" simplePos="0" relativeHeight="251672064" behindDoc="0" locked="0" layoutInCell="1" allowOverlap="1" wp14:anchorId="5F5868A1" wp14:editId="25EFD69C">
+              <wp:anchor distT="0" distB="0" distL="114300" distR="114300" simplePos="0" relativeHeight="251664896" behindDoc="0" locked="0" layoutInCell="1" allowOverlap="1" wp14:anchorId="5F5868A1" wp14:editId="25EFD69C">
                 <wp:simplePos x="0" y="0"/>
                 <wp:positionH relativeFrom="column">
                   <wp:posOffset>1843405</wp:posOffset>
@@ -7598,12 +7631,12 @@
       <w:r>
         <w:rPr>
           <w:noProof/>
-          <w:lang w:eastAsia="de-AT"/>
+          <w:lang w:val="de-AT" w:eastAsia="de-AT"/>
         </w:rPr>
         <mc:AlternateContent>
           <mc:Choice Requires="wps">
             <w:drawing>
-              <wp:anchor distT="0" distB="0" distL="114300" distR="114300" simplePos="0" relativeHeight="251666944" behindDoc="0" locked="0" layoutInCell="1" allowOverlap="1" wp14:anchorId="20E6C958" wp14:editId="6D8420FC">
+              <wp:anchor distT="0" distB="0" distL="114300" distR="114300" simplePos="0" relativeHeight="251659776" behindDoc="0" locked="0" layoutInCell="1" allowOverlap="1" wp14:anchorId="20E6C958" wp14:editId="6D8420FC">
                 <wp:simplePos x="0" y="0"/>
                 <wp:positionH relativeFrom="column">
                   <wp:posOffset>3363595</wp:posOffset>
@@ -7719,12 +7752,12 @@
       <w:r>
         <w:rPr>
           <w:noProof/>
-          <w:lang w:eastAsia="de-AT"/>
+          <w:lang w:val="de-AT" w:eastAsia="de-AT"/>
         </w:rPr>
         <mc:AlternateContent>
           <mc:Choice Requires="wps">
             <w:drawing>
-              <wp:anchor distT="0" distB="0" distL="114300" distR="114300" simplePos="0" relativeHeight="251671040" behindDoc="0" locked="0" layoutInCell="1" allowOverlap="1" wp14:anchorId="7DE68002" wp14:editId="3A903F17">
+              <wp:anchor distT="0" distB="0" distL="114300" distR="114300" simplePos="0" relativeHeight="251663872" behindDoc="0" locked="0" layoutInCell="1" allowOverlap="1" wp14:anchorId="7DE68002" wp14:editId="3A903F17">
                 <wp:simplePos x="0" y="0"/>
                 <wp:positionH relativeFrom="column">
                   <wp:posOffset>810895</wp:posOffset>
@@ -7860,7 +7893,7 @@
     </w:p>
     <w:p>
       <w:pPr>
-        <w:pStyle w:val="berschrift3"/>
+        <w:pStyle w:val="Heading3"/>
         <w:numPr>
           <w:ilvl w:val="3"/>
           <w:numId w:val="1"/>
@@ -7872,7 +7905,7 @@
     </w:p>
     <w:p>
       <w:pPr>
-        <w:pStyle w:val="berschrift3"/>
+        <w:pStyle w:val="Heading3"/>
       </w:pPr>
       <w:r>
         <w:t>Funktionale Muster</w:t>
@@ -7880,7 +7913,7 @@
     </w:p>
     <w:p>
       <w:pPr>
-        <w:pStyle w:val="berschrift3"/>
+        <w:pStyle w:val="Heading3"/>
         <w:numPr>
           <w:ilvl w:val="3"/>
           <w:numId w:val="1"/>
@@ -7892,7 +7925,7 @@
     </w:p>
     <w:p>
       <w:pPr>
-        <w:pStyle w:val="berschrift3"/>
+        <w:pStyle w:val="Heading3"/>
         <w:numPr>
           <w:ilvl w:val="3"/>
           <w:numId w:val="1"/>
@@ -7904,12 +7937,670 @@
     </w:p>
     <w:p>
       <w:r>
-        <w:t>Das Pipes and Filters Architekturmuster, kommt bei der Zusammenführung der Datenströme von der Befunde-Datenquelle und von der Bilder-Datenquelle zum Einsatz. Dieser Prozess wird in der Middleware durchgeführt. Es wird somit eine Datenquelle generiert, die den Endgeräten zur Verfügung gestellt wird. Somit muss auch nur eine Datenquelle angefragt werden um Befunde mit den dazugehörigen Bildern zu erhalten.</w:t>
-      </w:r>
-    </w:p>
-    <w:p>
-      <w:pPr>
-        <w:pStyle w:val="berschrift3"/>
+        <w:t xml:space="preserve">Das Pipes and Filters Architekturmuster, kommt bei der </w:t>
+      </w:r>
+      <w:r>
+        <w:t>Anfrage der Client an den Service zum Einsatz.</w:t>
+      </w:r>
+      <w:r>
+        <w:t xml:space="preserve"> Dieser Prozess wird in der Middleware durchgeführt. Es wird somit eine Datenquelle generiert, die den Endgeräten zur Verf</w:t>
+      </w:r>
+      <w:r>
+        <w:t>ügung gestellt wird. Diese Datenquelle ist an das jeweilige Endgerät angepasst. Zum Beispiel soll ein mobiles Endgerät keine großen Bilderdaten erhalten, um den Datenkonsum klein zu halten. Darüber hinaus kann hier auch ein Authentifizierungsfilter implementiert werden.</w:t>
+      </w:r>
+    </w:p>
+    <w:p>
+      <w:pPr>
+        <w:tabs>
+          <w:tab w:val="left" w:pos="1800"/>
+        </w:tabs>
+      </w:pPr>
+      <w:r>
+        <w:rPr>
+          <w:noProof/>
+          <w:lang w:val="de-AT" w:eastAsia="de-AT"/>
+        </w:rPr>
+        <mc:AlternateContent>
+          <mc:Choice Requires="wps">
+            <w:drawing>
+              <wp:anchor distT="0" distB="0" distL="114300" distR="114300" simplePos="0" relativeHeight="251683328" behindDoc="0" locked="0" layoutInCell="1" allowOverlap="1" wp14:anchorId="6592E075" wp14:editId="2AE27C26">
+                <wp:simplePos x="0" y="0"/>
+                <wp:positionH relativeFrom="column">
+                  <wp:posOffset>542925</wp:posOffset>
+                </wp:positionH>
+                <wp:positionV relativeFrom="paragraph">
+                  <wp:posOffset>151765</wp:posOffset>
+                </wp:positionV>
+                <wp:extent cx="542925" cy="9525"/>
+                <wp:effectExtent l="0" t="76200" r="28575" b="85725"/>
+                <wp:wrapNone/>
+                <wp:docPr id="39" name="Straight Arrow Connector 39"/>
+                <wp:cNvGraphicFramePr/>
+                <a:graphic xmlns:a="http://schemas.openxmlformats.org/drawingml/2006/main">
+                  <a:graphicData uri="http://schemas.microsoft.com/office/word/2010/wordprocessingShape">
+                    <wps:wsp>
+                      <wps:cNvCnPr/>
+                      <wps:spPr>
+                        <a:xfrm flipV="1">
+                          <a:off x="0" y="0"/>
+                          <a:ext cx="542925" cy="9525"/>
+                        </a:xfrm>
+                        <a:prstGeom prst="straightConnector1">
+                          <a:avLst/>
+                        </a:prstGeom>
+                        <a:ln>
+                          <a:tailEnd type="triangle"/>
+                        </a:ln>
+                      </wps:spPr>
+                      <wps:style>
+                        <a:lnRef idx="1">
+                          <a:schemeClr val="dk1"/>
+                        </a:lnRef>
+                        <a:fillRef idx="0">
+                          <a:schemeClr val="dk1"/>
+                        </a:fillRef>
+                        <a:effectRef idx="0">
+                          <a:schemeClr val="dk1"/>
+                        </a:effectRef>
+                        <a:fontRef idx="minor">
+                          <a:schemeClr val="tx1"/>
+                        </a:fontRef>
+                      </wps:style>
+                      <wps:bodyPr/>
+                    </wps:wsp>
+                  </a:graphicData>
+                </a:graphic>
+              </wp:anchor>
+            </w:drawing>
+          </mc:Choice>
+          <mc:Fallback>
+            <w:pict>
+              <v:shapetype w14:anchorId="25F69796" id="_x0000_t32" coordsize="21600,21600" o:spt="32" o:oned="t" path="m,l21600,21600e" filled="f">
+                <v:path arrowok="t" fillok="f" o:connecttype="none"/>
+                <o:lock v:ext="edit" shapetype="t"/>
+              </v:shapetype>
+              <v:shape id="Straight Arrow Connector 39" o:spid="_x0000_s1026" type="#_x0000_t32" style="position:absolute;margin-left:42.75pt;margin-top:11.95pt;width:42.75pt;height:.75pt;flip:y;z-index:251683328;visibility:visible;mso-wrap-style:square;mso-wrap-distance-left:9pt;mso-wrap-distance-top:0;mso-wrap-distance-right:9pt;mso-wrap-distance-bottom:0;mso-position-horizontal:absolute;mso-position-horizontal-relative:text;mso-position-vertical:absolute;mso-position-vertical-relative:text" o:gfxdata="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" strokecolor="black [3040]">
+                <v:stroke endarrow="block"/>
+              </v:shape>
+            </w:pict>
+          </mc:Fallback>
+        </mc:AlternateContent>
+      </w:r>
+      <w:r>
+        <w:t>Bsp.:</w:t>
+      </w:r>
+      <w:r>
+        <w:t xml:space="preserve"> </w:t>
+      </w:r>
+      <w:r>
+        <w:tab/>
+        <w:t>= Pipe</w:t>
+      </w:r>
+      <w:bookmarkStart w:id="64" w:name="_GoBack"/>
+      <w:bookmarkEnd w:id="64"/>
+    </w:p>
+    <w:p>
+      <w:r>
+        <w:rPr>
+          <w:noProof/>
+          <w:lang w:val="de-AT" w:eastAsia="de-AT"/>
+        </w:rPr>
+        <mc:AlternateContent>
+          <mc:Choice Requires="wps">
+            <w:drawing>
+              <wp:anchor distT="0" distB="0" distL="114300" distR="114300" simplePos="0" relativeHeight="251681280" behindDoc="0" locked="0" layoutInCell="1" allowOverlap="1" wp14:anchorId="6E6326BC" wp14:editId="1D6F8C03">
+                <wp:simplePos x="0" y="0"/>
+                <wp:positionH relativeFrom="column">
+                  <wp:posOffset>6005830</wp:posOffset>
+                </wp:positionH>
+                <wp:positionV relativeFrom="paragraph">
+                  <wp:posOffset>429260</wp:posOffset>
+                </wp:positionV>
+                <wp:extent cx="542925" cy="9525"/>
+                <wp:effectExtent l="0" t="76200" r="28575" b="85725"/>
+                <wp:wrapNone/>
+                <wp:docPr id="38" name="Straight Arrow Connector 38"/>
+                <wp:cNvGraphicFramePr/>
+                <a:graphic xmlns:a="http://schemas.openxmlformats.org/drawingml/2006/main">
+                  <a:graphicData uri="http://schemas.microsoft.com/office/word/2010/wordprocessingShape">
+                    <wps:wsp>
+                      <wps:cNvCnPr/>
+                      <wps:spPr>
+                        <a:xfrm flipV="1">
+                          <a:off x="0" y="0"/>
+                          <a:ext cx="542925" cy="9525"/>
+                        </a:xfrm>
+                        <a:prstGeom prst="straightConnector1">
+                          <a:avLst/>
+                        </a:prstGeom>
+                        <a:ln>
+                          <a:tailEnd type="triangle"/>
+                        </a:ln>
+                      </wps:spPr>
+                      <wps:style>
+                        <a:lnRef idx="1">
+                          <a:schemeClr val="dk1"/>
+                        </a:lnRef>
+                        <a:fillRef idx="0">
+                          <a:schemeClr val="dk1"/>
+                        </a:fillRef>
+                        <a:effectRef idx="0">
+                          <a:schemeClr val="dk1"/>
+                        </a:effectRef>
+                        <a:fontRef idx="minor">
+                          <a:schemeClr val="tx1"/>
+                        </a:fontRef>
+                      </wps:style>
+                      <wps:bodyPr/>
+                    </wps:wsp>
+                  </a:graphicData>
+                </a:graphic>
+              </wp:anchor>
+            </w:drawing>
+          </mc:Choice>
+          <mc:Fallback>
+            <w:pict>
+              <v:shape w14:anchorId="587BCC21" id="Straight Arrow Connector 38" o:spid="_x0000_s1026" type="#_x0000_t32" style="position:absolute;margin-left:472.9pt;margin-top:33.8pt;width:42.75pt;height:.75pt;flip:y;z-index:251681280;visibility:visible;mso-wrap-style:square;mso-wrap-distance-left:9pt;mso-wrap-distance-top:0;mso-wrap-distance-right:9pt;mso-wrap-distance-bottom:0;mso-position-horizontal:absolute;mso-position-horizontal-relative:text;mso-position-vertical:absolute;mso-position-vertical-relative:text" o:gfxdata="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" strokecolor="black [3040]">
+                <v:stroke endarrow="block"/>
+              </v:shape>
+            </w:pict>
+          </mc:Fallback>
+        </mc:AlternateContent>
+      </w:r>
+      <w:r>
+        <w:rPr>
+          <w:noProof/>
+          <w:lang w:val="de-AT" w:eastAsia="de-AT"/>
+        </w:rPr>
+        <mc:AlternateContent>
+          <mc:Choice Requires="wps">
+            <w:drawing>
+              <wp:anchor distT="0" distB="0" distL="114300" distR="114300" simplePos="0" relativeHeight="251677184" behindDoc="0" locked="0" layoutInCell="1" allowOverlap="1" wp14:anchorId="6C40F284" wp14:editId="2BA2EAB1">
+                <wp:simplePos x="0" y="0"/>
+                <wp:positionH relativeFrom="column">
+                  <wp:posOffset>4129405</wp:posOffset>
+                </wp:positionH>
+                <wp:positionV relativeFrom="paragraph">
+                  <wp:posOffset>143510</wp:posOffset>
+                </wp:positionV>
+                <wp:extent cx="1876425" cy="571500"/>
+                <wp:effectExtent l="0" t="0" r="28575" b="19050"/>
+                <wp:wrapNone/>
+                <wp:docPr id="36" name="Flowchart: Process 36"/>
+                <wp:cNvGraphicFramePr/>
+                <a:graphic xmlns:a="http://schemas.openxmlformats.org/drawingml/2006/main">
+                  <a:graphicData uri="http://schemas.microsoft.com/office/word/2010/wordprocessingShape">
+                    <wps:wsp>
+                      <wps:cNvSpPr/>
+                      <wps:spPr>
+                        <a:xfrm>
+                          <a:off x="0" y="0"/>
+                          <a:ext cx="1876425" cy="571500"/>
+                        </a:xfrm>
+                        <a:prstGeom prst="flowChartProcess">
+                          <a:avLst/>
+                        </a:prstGeom>
+                        <a:ln w="12700"/>
+                      </wps:spPr>
+                      <wps:style>
+                        <a:lnRef idx="2">
+                          <a:schemeClr val="dk1"/>
+                        </a:lnRef>
+                        <a:fillRef idx="1">
+                          <a:schemeClr val="lt1"/>
+                        </a:fillRef>
+                        <a:effectRef idx="0">
+                          <a:schemeClr val="dk1"/>
+                        </a:effectRef>
+                        <a:fontRef idx="minor">
+                          <a:schemeClr val="dk1"/>
+                        </a:fontRef>
+                      </wps:style>
+                      <wps:txbx>
+                        <w:txbxContent>
+                          <w:p>
+                            <w:pPr>
+                              <w:jc w:val="center"/>
+                            </w:pPr>
+                            <w:r>
+                              <w:t>Endgerättypenbestimmung</w:t>
+                            </w:r>
+                          </w:p>
+                        </w:txbxContent>
+                      </wps:txbx>
+                      <wps:bodyPr rot="0" spcFirstLastPara="0" vertOverflow="overflow" horzOverflow="overflow" vert="horz" wrap="square" lIns="91440" tIns="45720" rIns="91440" bIns="45720" numCol="1" spcCol="0" rtlCol="0" fromWordArt="0" anchor="ctr" anchorCtr="0" forceAA="0" compatLnSpc="1">
+                        <a:prstTxWarp prst="textNoShape">
+                          <a:avLst/>
+                        </a:prstTxWarp>
+                        <a:noAutofit/>
+                      </wps:bodyPr>
+                    </wps:wsp>
+                  </a:graphicData>
+                </a:graphic>
+                <wp14:sizeRelH relativeFrom="margin">
+                  <wp14:pctWidth>0</wp14:pctWidth>
+                </wp14:sizeRelH>
+              </wp:anchor>
+            </w:drawing>
+          </mc:Choice>
+          <mc:Fallback>
+            <w:pict>
+              <v:shapetype w14:anchorId="6C40F284" id="_x0000_t109" coordsize="21600,21600" o:spt="109" path="m,l,21600r21600,l21600,xe">
+                <v:stroke joinstyle="miter"/>
+                <v:path gradientshapeok="t" o:connecttype="rect"/>
+              </v:shapetype>
+              <v:shape id="Flowchart: Process 36" o:spid="_x0000_s1032" type="#_x0000_t109" style="position:absolute;left:0;text-align:left;margin-left:325.15pt;margin-top:11.3pt;width:147.75pt;height:45pt;z-index:251677184;visibility:visible;mso-wrap-style:square;mso-width-percent:0;mso-wrap-distance-left:9pt;mso-wrap-distance-top:0;mso-wrap-distance-right:9pt;mso-wrap-distance-bottom:0;mso-position-horizontal:absolute;mso-position-horizontal-relative:text;mso-position-vertical:absolute;mso-position-vertical-relative:text;mso-width-percent:0;mso-width-relative:margin;v-text-anchor:middle" o:gfxdata="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" fillcolor="white [3201]" strokecolor="black [3200]" strokeweight="1pt">
+                <v:textbox>
+                  <w:txbxContent>
+                    <w:p>
+                      <w:pPr>
+                        <w:jc w:val="center"/>
+                      </w:pPr>
+                      <w:r>
+                        <w:t>Endgerättypenbestimmung</w:t>
+                      </w:r>
+                    </w:p>
+                  </w:txbxContent>
+                </v:textbox>
+              </v:shape>
+            </w:pict>
+          </mc:Fallback>
+        </mc:AlternateContent>
+      </w:r>
+      <w:r>
+        <w:rPr>
+          <w:noProof/>
+          <w:lang w:val="de-AT" w:eastAsia="de-AT"/>
+        </w:rPr>
+        <mc:AlternateContent>
+          <mc:Choice Requires="wps">
+            <w:drawing>
+              <wp:anchor distT="0" distB="0" distL="114300" distR="114300" simplePos="0" relativeHeight="251679232" behindDoc="0" locked="0" layoutInCell="1" allowOverlap="1" wp14:anchorId="03BC3D1E" wp14:editId="07D62A4F">
+                <wp:simplePos x="0" y="0"/>
+                <wp:positionH relativeFrom="column">
+                  <wp:posOffset>3586480</wp:posOffset>
+                </wp:positionH>
+                <wp:positionV relativeFrom="paragraph">
+                  <wp:posOffset>429260</wp:posOffset>
+                </wp:positionV>
+                <wp:extent cx="542925" cy="9525"/>
+                <wp:effectExtent l="0" t="76200" r="28575" b="85725"/>
+                <wp:wrapNone/>
+                <wp:docPr id="37" name="Straight Arrow Connector 37"/>
+                <wp:cNvGraphicFramePr/>
+                <a:graphic xmlns:a="http://schemas.openxmlformats.org/drawingml/2006/main">
+                  <a:graphicData uri="http://schemas.microsoft.com/office/word/2010/wordprocessingShape">
+                    <wps:wsp>
+                      <wps:cNvCnPr/>
+                      <wps:spPr>
+                        <a:xfrm flipV="1">
+                          <a:off x="0" y="0"/>
+                          <a:ext cx="542925" cy="9525"/>
+                        </a:xfrm>
+                        <a:prstGeom prst="straightConnector1">
+                          <a:avLst/>
+                        </a:prstGeom>
+                        <a:ln>
+                          <a:tailEnd type="triangle"/>
+                        </a:ln>
+                      </wps:spPr>
+                      <wps:style>
+                        <a:lnRef idx="1">
+                          <a:schemeClr val="dk1"/>
+                        </a:lnRef>
+                        <a:fillRef idx="0">
+                          <a:schemeClr val="dk1"/>
+                        </a:fillRef>
+                        <a:effectRef idx="0">
+                          <a:schemeClr val="dk1"/>
+                        </a:effectRef>
+                        <a:fontRef idx="minor">
+                          <a:schemeClr val="tx1"/>
+                        </a:fontRef>
+                      </wps:style>
+                      <wps:bodyPr/>
+                    </wps:wsp>
+                  </a:graphicData>
+                </a:graphic>
+              </wp:anchor>
+            </w:drawing>
+          </mc:Choice>
+          <mc:Fallback>
+            <w:pict>
+              <v:shape w14:anchorId="46B8A05A" id="Straight Arrow Connector 37" o:spid="_x0000_s1026" type="#_x0000_t32" style="position:absolute;margin-left:282.4pt;margin-top:33.8pt;width:42.75pt;height:.75pt;flip:y;z-index:251679232;visibility:visible;mso-wrap-style:square;mso-wrap-distance-left:9pt;mso-wrap-distance-top:0;mso-wrap-distance-right:9pt;mso-wrap-distance-bottom:0;mso-position-horizontal:absolute;mso-position-horizontal-relative:text;mso-position-vertical:absolute;mso-position-vertical-relative:text" o:gfxdata="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" strokecolor="black [3040]">
+                <v:stroke endarrow="block"/>
+              </v:shape>
+            </w:pict>
+          </mc:Fallback>
+        </mc:AlternateContent>
+      </w:r>
+      <w:r>
+        <w:rPr>
+          <w:noProof/>
+          <w:lang w:val="de-AT" w:eastAsia="de-AT"/>
+        </w:rPr>
+        <mc:AlternateContent>
+          <mc:Choice Requires="wps">
+            <w:drawing>
+              <wp:anchor distT="0" distB="0" distL="114300" distR="114300" simplePos="0" relativeHeight="251675136" behindDoc="0" locked="0" layoutInCell="1" allowOverlap="1" wp14:anchorId="40262DB9" wp14:editId="29061677">
+                <wp:simplePos x="0" y="0"/>
+                <wp:positionH relativeFrom="column">
+                  <wp:posOffset>2291080</wp:posOffset>
+                </wp:positionH>
+                <wp:positionV relativeFrom="paragraph">
+                  <wp:posOffset>143510</wp:posOffset>
+                </wp:positionV>
+                <wp:extent cx="1295400" cy="571500"/>
+                <wp:effectExtent l="0" t="0" r="19050" b="19050"/>
+                <wp:wrapNone/>
+                <wp:docPr id="33" name="Flowchart: Process 33"/>
+                <wp:cNvGraphicFramePr/>
+                <a:graphic xmlns:a="http://schemas.openxmlformats.org/drawingml/2006/main">
+                  <a:graphicData uri="http://schemas.microsoft.com/office/word/2010/wordprocessingShape">
+                    <wps:wsp>
+                      <wps:cNvSpPr/>
+                      <wps:spPr>
+                        <a:xfrm>
+                          <a:off x="0" y="0"/>
+                          <a:ext cx="1295400" cy="571500"/>
+                        </a:xfrm>
+                        <a:prstGeom prst="flowChartProcess">
+                          <a:avLst/>
+                        </a:prstGeom>
+                        <a:ln w="12700"/>
+                      </wps:spPr>
+                      <wps:style>
+                        <a:lnRef idx="2">
+                          <a:schemeClr val="dk1"/>
+                        </a:lnRef>
+                        <a:fillRef idx="1">
+                          <a:schemeClr val="lt1"/>
+                        </a:fillRef>
+                        <a:effectRef idx="0">
+                          <a:schemeClr val="dk1"/>
+                        </a:effectRef>
+                        <a:fontRef idx="minor">
+                          <a:schemeClr val="dk1"/>
+                        </a:fontRef>
+                      </wps:style>
+                      <wps:txbx>
+                        <w:txbxContent>
+                          <w:p>
+                            <w:pPr>
+                              <w:jc w:val="center"/>
+                            </w:pPr>
+                            <w:r>
+                              <w:t>Authentifizierung</w:t>
+                            </w:r>
+                          </w:p>
+                        </w:txbxContent>
+                      </wps:txbx>
+                      <wps:bodyPr rot="0" spcFirstLastPara="0" vertOverflow="overflow" horzOverflow="overflow" vert="horz" wrap="square" lIns="91440" tIns="45720" rIns="91440" bIns="45720" numCol="1" spcCol="0" rtlCol="0" fromWordArt="0" anchor="ctr" anchorCtr="0" forceAA="0" compatLnSpc="1">
+                        <a:prstTxWarp prst="textNoShape">
+                          <a:avLst/>
+                        </a:prstTxWarp>
+                        <a:noAutofit/>
+                      </wps:bodyPr>
+                    </wps:wsp>
+                  </a:graphicData>
+                </a:graphic>
+                <wp14:sizeRelH relativeFrom="margin">
+                  <wp14:pctWidth>0</wp14:pctWidth>
+                </wp14:sizeRelH>
+              </wp:anchor>
+            </w:drawing>
+          </mc:Choice>
+          <mc:Fallback>
+            <w:pict>
+              <v:shape w14:anchorId="40262DB9" id="Flowchart: Process 33" o:spid="_x0000_s1033" type="#_x0000_t109" style="position:absolute;left:0;text-align:left;margin-left:180.4pt;margin-top:11.3pt;width:102pt;height:45pt;z-index:251675136;visibility:visible;mso-wrap-style:square;mso-width-percent:0;mso-wrap-distance-left:9pt;mso-wrap-distance-top:0;mso-wrap-distance-right:9pt;mso-wrap-distance-bottom:0;mso-position-horizontal:absolute;mso-position-horizontal-relative:text;mso-position-vertical:absolute;mso-position-vertical-relative:text;mso-width-percent:0;mso-width-relative:margin;v-text-anchor:middle" o:gfxdata="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" fillcolor="white [3201]" strokecolor="black [3200]" strokeweight="1pt">
+                <v:textbox>
+                  <w:txbxContent>
+                    <w:p>
+                      <w:pPr>
+                        <w:jc w:val="center"/>
+                      </w:pPr>
+                      <w:r>
+                        <w:t>Authentifizierung</w:t>
+                      </w:r>
+                    </w:p>
+                  </w:txbxContent>
+                </v:textbox>
+              </v:shape>
+            </w:pict>
+          </mc:Fallback>
+        </mc:AlternateContent>
+      </w:r>
+      <w:r>
+        <w:rPr>
+          <w:noProof/>
+          <w:lang w:val="de-AT" w:eastAsia="de-AT"/>
+        </w:rPr>
+        <mc:AlternateContent>
+          <mc:Choice Requires="wps">
+            <w:drawing>
+              <wp:anchor distT="0" distB="0" distL="114300" distR="114300" simplePos="0" relativeHeight="251673088" behindDoc="0" locked="0" layoutInCell="1" allowOverlap="1" wp14:anchorId="3A8DDAD0" wp14:editId="27F7A0FA">
+                <wp:simplePos x="0" y="0"/>
+                <wp:positionH relativeFrom="column">
+                  <wp:posOffset>1748155</wp:posOffset>
+                </wp:positionH>
+                <wp:positionV relativeFrom="paragraph">
+                  <wp:posOffset>429260</wp:posOffset>
+                </wp:positionV>
+                <wp:extent cx="542925" cy="9525"/>
+                <wp:effectExtent l="0" t="76200" r="28575" b="85725"/>
+                <wp:wrapNone/>
+                <wp:docPr id="28" name="Straight Arrow Connector 28"/>
+                <wp:cNvGraphicFramePr/>
+                <a:graphic xmlns:a="http://schemas.openxmlformats.org/drawingml/2006/main">
+                  <a:graphicData uri="http://schemas.microsoft.com/office/word/2010/wordprocessingShape">
+                    <wps:wsp>
+                      <wps:cNvCnPr/>
+                      <wps:spPr>
+                        <a:xfrm flipV="1">
+                          <a:off x="0" y="0"/>
+                          <a:ext cx="542925" cy="9525"/>
+                        </a:xfrm>
+                        <a:prstGeom prst="straightConnector1">
+                          <a:avLst/>
+                        </a:prstGeom>
+                        <a:ln>
+                          <a:tailEnd type="triangle"/>
+                        </a:ln>
+                      </wps:spPr>
+                      <wps:style>
+                        <a:lnRef idx="1">
+                          <a:schemeClr val="dk1"/>
+                        </a:lnRef>
+                        <a:fillRef idx="0">
+                          <a:schemeClr val="dk1"/>
+                        </a:fillRef>
+                        <a:effectRef idx="0">
+                          <a:schemeClr val="dk1"/>
+                        </a:effectRef>
+                        <a:fontRef idx="minor">
+                          <a:schemeClr val="tx1"/>
+                        </a:fontRef>
+                      </wps:style>
+                      <wps:bodyPr/>
+                    </wps:wsp>
+                  </a:graphicData>
+                </a:graphic>
+              </wp:anchor>
+            </w:drawing>
+          </mc:Choice>
+          <mc:Fallback>
+            <w:pict>
+              <v:shape w14:anchorId="32248F26" id="Straight Arrow Connector 28" o:spid="_x0000_s1026" type="#_x0000_t32" style="position:absolute;margin-left:137.65pt;margin-top:33.8pt;width:42.75pt;height:.75pt;flip:y;z-index:251673088;visibility:visible;mso-wrap-style:square;mso-wrap-distance-left:9pt;mso-wrap-distance-top:0;mso-wrap-distance-right:9pt;mso-wrap-distance-bottom:0;mso-position-horizontal:absolute;mso-position-horizontal-relative:text;mso-position-vertical:absolute;mso-position-vertical-relative:text" o:gfxdata="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" strokecolor="black [3040]">
+                <v:stroke endarrow="block"/>
+              </v:shape>
+            </w:pict>
+          </mc:Fallback>
+        </mc:AlternateContent>
+      </w:r>
+      <w:r>
+        <w:rPr>
+          <w:noProof/>
+          <w:lang w:val="de-AT" w:eastAsia="de-AT"/>
+        </w:rPr>
+        <mc:AlternateContent>
+          <mc:Choice Requires="wps">
+            <w:drawing>
+              <wp:anchor distT="0" distB="0" distL="114300" distR="114300" simplePos="0" relativeHeight="251671040" behindDoc="0" locked="0" layoutInCell="1" allowOverlap="1" wp14:anchorId="6932772A" wp14:editId="4EE16439">
+                <wp:simplePos x="0" y="0"/>
+                <wp:positionH relativeFrom="column">
+                  <wp:posOffset>-4445</wp:posOffset>
+                </wp:positionH>
+                <wp:positionV relativeFrom="paragraph">
+                  <wp:posOffset>438785</wp:posOffset>
+                </wp:positionV>
+                <wp:extent cx="542925" cy="9525"/>
+                <wp:effectExtent l="0" t="76200" r="28575" b="85725"/>
+                <wp:wrapNone/>
+                <wp:docPr id="27" name="Straight Arrow Connector 27"/>
+                <wp:cNvGraphicFramePr/>
+                <a:graphic xmlns:a="http://schemas.openxmlformats.org/drawingml/2006/main">
+                  <a:graphicData uri="http://schemas.microsoft.com/office/word/2010/wordprocessingShape">
+                    <wps:wsp>
+                      <wps:cNvCnPr/>
+                      <wps:spPr>
+                        <a:xfrm flipV="1">
+                          <a:off x="0" y="0"/>
+                          <a:ext cx="542925" cy="9525"/>
+                        </a:xfrm>
+                        <a:prstGeom prst="straightConnector1">
+                          <a:avLst/>
+                        </a:prstGeom>
+                        <a:ln>
+                          <a:tailEnd type="triangle"/>
+                        </a:ln>
+                      </wps:spPr>
+                      <wps:style>
+                        <a:lnRef idx="1">
+                          <a:schemeClr val="dk1"/>
+                        </a:lnRef>
+                        <a:fillRef idx="0">
+                          <a:schemeClr val="dk1"/>
+                        </a:fillRef>
+                        <a:effectRef idx="0">
+                          <a:schemeClr val="dk1"/>
+                        </a:effectRef>
+                        <a:fontRef idx="minor">
+                          <a:schemeClr val="tx1"/>
+                        </a:fontRef>
+                      </wps:style>
+                      <wps:bodyPr/>
+                    </wps:wsp>
+                  </a:graphicData>
+                </a:graphic>
+              </wp:anchor>
+            </w:drawing>
+          </mc:Choice>
+          <mc:Fallback>
+            <w:pict>
+              <v:shape w14:anchorId="03303F55" id="Straight Arrow Connector 27" o:spid="_x0000_s1026" type="#_x0000_t32" style="position:absolute;margin-left:-.35pt;margin-top:34.55pt;width:42.75pt;height:.75pt;flip:y;z-index:251671040;visibility:visible;mso-wrap-style:square;mso-wrap-distance-left:9pt;mso-wrap-distance-top:0;mso-wrap-distance-right:9pt;mso-wrap-distance-bottom:0;mso-position-horizontal:absolute;mso-position-horizontal-relative:text;mso-position-vertical:absolute;mso-position-vertical-relative:text" o:gfxdata="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" strokecolor="black [3040]">
+                <v:stroke endarrow="block"/>
+              </v:shape>
+            </w:pict>
+          </mc:Fallback>
+        </mc:AlternateContent>
+      </w:r>
+      <w:r>
+        <w:rPr>
+          <w:noProof/>
+          <w:lang w:val="de-AT" w:eastAsia="de-AT"/>
+        </w:rPr>
+        <mc:AlternateContent>
+          <mc:Choice Requires="wps">
+            <w:drawing>
+              <wp:anchor distT="0" distB="0" distL="114300" distR="114300" simplePos="0" relativeHeight="251670016" behindDoc="0" locked="0" layoutInCell="1" allowOverlap="1" wp14:anchorId="6E1779CD" wp14:editId="4E851D97">
+                <wp:simplePos x="0" y="0"/>
+                <wp:positionH relativeFrom="column">
+                  <wp:posOffset>538480</wp:posOffset>
+                </wp:positionH>
+                <wp:positionV relativeFrom="paragraph">
+                  <wp:posOffset>143510</wp:posOffset>
+                </wp:positionV>
+                <wp:extent cx="1209675" cy="571500"/>
+                <wp:effectExtent l="0" t="0" r="28575" b="19050"/>
+                <wp:wrapNone/>
+                <wp:docPr id="25" name="Flowchart: Process 25"/>
+                <wp:cNvGraphicFramePr/>
+                <a:graphic xmlns:a="http://schemas.openxmlformats.org/drawingml/2006/main">
+                  <a:graphicData uri="http://schemas.microsoft.com/office/word/2010/wordprocessingShape">
+                    <wps:wsp>
+                      <wps:cNvSpPr/>
+                      <wps:spPr>
+                        <a:xfrm>
+                          <a:off x="0" y="0"/>
+                          <a:ext cx="1209675" cy="571500"/>
+                        </a:xfrm>
+                        <a:prstGeom prst="flowChartProcess">
+                          <a:avLst/>
+                        </a:prstGeom>
+                        <a:ln w="12700"/>
+                      </wps:spPr>
+                      <wps:style>
+                        <a:lnRef idx="2">
+                          <a:schemeClr val="dk1"/>
+                        </a:lnRef>
+                        <a:fillRef idx="1">
+                          <a:schemeClr val="lt1"/>
+                        </a:fillRef>
+                        <a:effectRef idx="0">
+                          <a:schemeClr val="dk1"/>
+                        </a:effectRef>
+                        <a:fontRef idx="minor">
+                          <a:schemeClr val="dk1"/>
+                        </a:fontRef>
+                      </wps:style>
+                      <wps:txbx>
+                        <w:txbxContent>
+                          <w:p>
+                            <w:pPr>
+                              <w:jc w:val="center"/>
+                            </w:pPr>
+                            <w:r>
+                              <w:t>Bildfilter</w:t>
+                            </w:r>
+                          </w:p>
+                        </w:txbxContent>
+                      </wps:txbx>
+                      <wps:bodyPr rot="0" spcFirstLastPara="0" vertOverflow="overflow" horzOverflow="overflow" vert="horz" wrap="square" lIns="91440" tIns="45720" rIns="91440" bIns="45720" numCol="1" spcCol="0" rtlCol="0" fromWordArt="0" anchor="ctr" anchorCtr="0" forceAA="0" compatLnSpc="1">
+                        <a:prstTxWarp prst="textNoShape">
+                          <a:avLst/>
+                        </a:prstTxWarp>
+                        <a:noAutofit/>
+                      </wps:bodyPr>
+                    </wps:wsp>
+                  </a:graphicData>
+                </a:graphic>
+              </wp:anchor>
+            </w:drawing>
+          </mc:Choice>
+          <mc:Fallback>
+            <w:pict>
+              <v:shape w14:anchorId="6E1779CD" id="Flowchart: Process 25" o:spid="_x0000_s1034" type="#_x0000_t109" style="position:absolute;left:0;text-align:left;margin-left:42.4pt;margin-top:11.3pt;width:95.25pt;height:45pt;z-index:251670016;visibility:visible;mso-wrap-style:square;mso-wrap-distance-left:9pt;mso-wrap-distance-top:0;mso-wrap-distance-right:9pt;mso-wrap-distance-bottom:0;mso-position-horizontal:absolute;mso-position-horizontal-relative:text;mso-position-vertical:absolute;mso-position-vertical-relative:text;v-text-anchor:middle" o:gfxdata="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" fillcolor="white [3201]" strokecolor="black [3200]" strokeweight="1pt">
+                <v:textbox>
+                  <w:txbxContent>
+                    <w:p>
+                      <w:pPr>
+                        <w:jc w:val="center"/>
+                      </w:pPr>
+                      <w:r>
+                        <w:t>Bildfilter</w:t>
+                      </w:r>
+                    </w:p>
+                  </w:txbxContent>
+                </v:textbox>
+              </v:shape>
+            </w:pict>
+          </mc:Fallback>
+        </mc:AlternateContent>
+      </w:r>
+    </w:p>
+    <w:p>
+      <w:pPr>
+        <w:pStyle w:val="Heading3"/>
         <w:numPr>
           <w:ilvl w:val="3"/>
           <w:numId w:val="1"/>
@@ -7923,7 +8614,7 @@
     <w:p>
       <w:pPr>
         <w:rPr>
-          <w:lang w:val="en-US"/>
+          <w:lang w:val="de-AT"/>
         </w:rPr>
       </w:pPr>
       <w:r>
@@ -7934,7 +8625,7 @@
         <mc:AlternateContent>
           <mc:Choice Requires="wps">
             <w:drawing>
-              <wp:anchor distT="0" distB="0" distL="114300" distR="114300" simplePos="0" relativeHeight="251655680" behindDoc="0" locked="0" layoutInCell="1" allowOverlap="1" wp14:anchorId="7C3286B7" wp14:editId="68E571F6">
+              <wp:anchor distT="0" distB="0" distL="114300" distR="114300" simplePos="0" relativeHeight="251649536" behindDoc="0" locked="0" layoutInCell="1" allowOverlap="1" wp14:anchorId="7C3286B7" wp14:editId="68E571F6">
                 <wp:simplePos x="0" y="0"/>
                 <wp:positionH relativeFrom="column">
                   <wp:posOffset>700405</wp:posOffset>
@@ -8061,7 +8752,7 @@
         <mc:AlternateContent>
           <mc:Choice Requires="wps">
             <w:drawing>
-              <wp:anchor distT="0" distB="0" distL="114300" distR="114300" simplePos="0" relativeHeight="251656704" behindDoc="0" locked="0" layoutInCell="1" allowOverlap="1" wp14:anchorId="6B722DE6" wp14:editId="4551E866">
+              <wp:anchor distT="0" distB="0" distL="114300" distR="114300" simplePos="0" relativeHeight="251650560" behindDoc="0" locked="0" layoutInCell="1" allowOverlap="1" wp14:anchorId="6B722DE6" wp14:editId="4551E866">
                 <wp:simplePos x="0" y="0"/>
                 <wp:positionH relativeFrom="column">
                   <wp:posOffset>3215005</wp:posOffset>
@@ -8194,25 +8885,25 @@
     <w:p>
       <w:pPr>
         <w:rPr>
-          <w:lang w:val="en-US"/>
-        </w:rPr>
-      </w:pPr>
-    </w:p>
-    <w:p>
-      <w:pPr>
-        <w:rPr>
-          <w:lang w:val="en-US"/>
-        </w:rPr>
-      </w:pPr>
-      <w:r>
-        <w:rPr>
-          <w:noProof/>
-          <w:lang w:eastAsia="de-AT"/>
+          <w:lang w:val="de-AT"/>
+        </w:rPr>
+      </w:pPr>
+    </w:p>
+    <w:p>
+      <w:pPr>
+        <w:rPr>
+          <w:lang w:val="de-AT"/>
+        </w:rPr>
+      </w:pPr>
+      <w:r>
+        <w:rPr>
+          <w:noProof/>
+          <w:lang w:val="de-AT" w:eastAsia="de-AT"/>
         </w:rPr>
         <mc:AlternateContent>
           <mc:Choice Requires="wps">
             <w:drawing>
-              <wp:anchor distT="0" distB="0" distL="114300" distR="114300" simplePos="0" relativeHeight="251662848" behindDoc="0" locked="0" layoutInCell="1" allowOverlap="1" wp14:anchorId="12DBBD07" wp14:editId="64D0890F">
+              <wp:anchor distT="0" distB="0" distL="114300" distR="114300" simplePos="0" relativeHeight="251656704" behindDoc="0" locked="0" layoutInCell="1" allowOverlap="1" wp14:anchorId="12DBBD07" wp14:editId="64D0890F">
                 <wp:simplePos x="0" y="0"/>
                 <wp:positionH relativeFrom="column">
                   <wp:posOffset>2967355</wp:posOffset>
@@ -8277,7 +8968,7 @@
         <mc:AlternateContent>
           <mc:Choice Requires="wps">
             <w:drawing>
-              <wp:anchor distT="0" distB="0" distL="114300" distR="114300" simplePos="0" relativeHeight="251661824" behindDoc="0" locked="0" layoutInCell="1" allowOverlap="1" wp14:anchorId="1378054B" wp14:editId="5412E22C">
+              <wp:anchor distT="0" distB="0" distL="114300" distR="114300" simplePos="0" relativeHeight="251653632" behindDoc="0" locked="0" layoutInCell="1" allowOverlap="1" wp14:anchorId="1378054B" wp14:editId="5412E22C">
                 <wp:simplePos x="0" y="0"/>
                 <wp:positionH relativeFrom="column">
                   <wp:posOffset>2691130</wp:posOffset>
@@ -8340,25 +9031,25 @@
     <w:p>
       <w:pPr>
         <w:rPr>
-          <w:lang w:val="en-US"/>
-        </w:rPr>
-      </w:pPr>
-    </w:p>
-    <w:p>
-      <w:pPr>
-        <w:rPr>
-          <w:lang w:val="en-US"/>
-        </w:rPr>
-      </w:pPr>
-      <w:r>
-        <w:rPr>
-          <w:noProof/>
-          <w:lang w:eastAsia="de-AT"/>
+          <w:lang w:val="de-AT"/>
+        </w:rPr>
+      </w:pPr>
+    </w:p>
+    <w:p>
+      <w:pPr>
+        <w:rPr>
+          <w:lang w:val="de-AT"/>
+        </w:rPr>
+      </w:pPr>
+      <w:r>
+        <w:rPr>
+          <w:noProof/>
+          <w:lang w:val="de-AT" w:eastAsia="de-AT"/>
         </w:rPr>
         <mc:AlternateContent>
           <mc:Choice Requires="wps">
             <w:drawing>
-              <wp:anchor distT="0" distB="0" distL="114300" distR="114300" simplePos="0" relativeHeight="251652608" behindDoc="0" locked="0" layoutInCell="1" allowOverlap="1" wp14:anchorId="27B40286" wp14:editId="1AD435B8">
+              <wp:anchor distT="0" distB="0" distL="114300" distR="114300" simplePos="0" relativeHeight="251647488" behindDoc="0" locked="0" layoutInCell="1" allowOverlap="1" wp14:anchorId="27B40286" wp14:editId="1AD435B8">
                 <wp:simplePos x="0" y="0"/>
                 <wp:positionH relativeFrom="column">
                   <wp:posOffset>1681480</wp:posOffset>
@@ -8421,12 +9112,12 @@
       <w:r>
         <w:rPr>
           <w:noProof/>
-          <w:lang w:eastAsia="de-AT"/>
+          <w:lang w:val="de-AT" w:eastAsia="de-AT"/>
         </w:rPr>
         <mc:AlternateContent>
           <mc:Choice Requires="wps">
             <w:drawing>
-              <wp:anchor distT="0" distB="0" distL="114300" distR="114300" simplePos="0" relativeHeight="251653632" behindDoc="0" locked="0" layoutInCell="1" allowOverlap="1" wp14:anchorId="05B69554" wp14:editId="37FA2153">
+              <wp:anchor distT="0" distB="0" distL="114300" distR="114300" simplePos="0" relativeHeight="251648512" behindDoc="0" locked="0" layoutInCell="1" allowOverlap="1" wp14:anchorId="05B69554" wp14:editId="37FA2153">
                 <wp:simplePos x="0" y="0"/>
                 <wp:positionH relativeFrom="column">
                   <wp:posOffset>4310380</wp:posOffset>
@@ -8494,7 +9185,7 @@
         <mc:AlternateContent>
           <mc:Choice Requires="wps">
             <w:drawing>
-              <wp:anchor distT="0" distB="0" distL="114300" distR="114300" simplePos="0" relativeHeight="251659776" behindDoc="0" locked="0" layoutInCell="1" allowOverlap="1" wp14:anchorId="08FBE50F" wp14:editId="7EB9CA91">
+              <wp:anchor distT="0" distB="0" distL="114300" distR="114300" simplePos="0" relativeHeight="251652608" behindDoc="0" locked="0" layoutInCell="1" allowOverlap="1" wp14:anchorId="08FBE50F" wp14:editId="7EB9CA91">
                 <wp:simplePos x="0" y="0"/>
                 <wp:positionH relativeFrom="column">
                   <wp:posOffset>1595755</wp:posOffset>
@@ -8561,7 +9252,7 @@
         <mc:AlternateContent>
           <mc:Choice Requires="wps">
             <w:drawing>
-              <wp:anchor distT="0" distB="0" distL="114300" distR="114300" simplePos="0" relativeHeight="251661824" behindDoc="0" locked="0" layoutInCell="1" allowOverlap="1" wp14:anchorId="59CCBCB5" wp14:editId="3B31B9CC">
+              <wp:anchor distT="0" distB="0" distL="114300" distR="114300" simplePos="0" relativeHeight="251654656" behindDoc="0" locked="0" layoutInCell="1" allowOverlap="1" wp14:anchorId="59CCBCB5" wp14:editId="3B31B9CC">
                 <wp:simplePos x="0" y="0"/>
                 <wp:positionH relativeFrom="column">
                   <wp:posOffset>4224655</wp:posOffset>
@@ -8624,21 +9315,21 @@
     <w:p>
       <w:pPr>
         <w:rPr>
-          <w:lang w:val="en-US"/>
-        </w:rPr>
-      </w:pPr>
-    </w:p>
-    <w:p>
-      <w:pPr>
-        <w:rPr>
-          <w:lang w:val="en-US"/>
-        </w:rPr>
-      </w:pPr>
-    </w:p>
-    <w:p>
-      <w:pPr>
-        <w:rPr>
-          <w:lang w:val="en-US"/>
+          <w:lang w:val="de-AT"/>
+        </w:rPr>
+      </w:pPr>
+    </w:p>
+    <w:p>
+      <w:pPr>
+        <w:rPr>
+          <w:lang w:val="de-AT"/>
+        </w:rPr>
+      </w:pPr>
+    </w:p>
+    <w:p>
+      <w:pPr>
+        <w:rPr>
+          <w:lang w:val="de-AT"/>
         </w:rPr>
       </w:pPr>
       <w:r>
@@ -8649,7 +9340,7 @@
         <mc:AlternateContent>
           <mc:Choice Requires="wps">
             <w:drawing>
-              <wp:anchor distT="0" distB="0" distL="114300" distR="114300" simplePos="0" relativeHeight="251657728" behindDoc="0" locked="0" layoutInCell="1" allowOverlap="1" wp14:anchorId="2727FDA7" wp14:editId="724D5875">
+              <wp:anchor distT="0" distB="0" distL="114300" distR="114300" simplePos="0" relativeHeight="251651584" behindDoc="0" locked="0" layoutInCell="1" allowOverlap="1" wp14:anchorId="2727FDA7" wp14:editId="724D5875">
                 <wp:simplePos x="0" y="0"/>
                 <wp:positionH relativeFrom="column">
                   <wp:posOffset>3215005</wp:posOffset>
@@ -8770,7 +9461,7 @@
         <mc:AlternateContent>
           <mc:Choice Requires="wps">
             <w:drawing>
-              <wp:anchor distT="0" distB="0" distL="114300" distR="114300" simplePos="0" relativeHeight="251661824" behindDoc="0" locked="0" layoutInCell="1" allowOverlap="1" wp14:anchorId="3AA464FD" wp14:editId="1C4784AE">
+              <wp:anchor distT="0" distB="0" distL="114300" distR="114300" simplePos="0" relativeHeight="251655680" behindDoc="0" locked="0" layoutInCell="1" allowOverlap="1" wp14:anchorId="3AA464FD" wp14:editId="1C4784AE">
                 <wp:simplePos x="0" y="0"/>
                 <wp:positionH relativeFrom="column">
                   <wp:posOffset>662305</wp:posOffset>
@@ -8887,35 +9578,35 @@
     <w:p>
       <w:pPr>
         <w:rPr>
-          <w:lang w:val="en-US"/>
-        </w:rPr>
-      </w:pPr>
-    </w:p>
-    <w:p>
-      <w:pPr>
-        <w:rPr>
-          <w:lang w:val="en-US"/>
-        </w:rPr>
-      </w:pPr>
-    </w:p>
-    <w:p>
-      <w:pPr>
-        <w:rPr>
-          <w:lang w:val="en-US"/>
-        </w:rPr>
-      </w:pPr>
-    </w:p>
-    <w:p>
-      <w:pPr>
-        <w:rPr>
-          <w:lang w:val="en-US"/>
-        </w:rPr>
-      </w:pPr>
-    </w:p>
-    <w:p>
-      <w:pPr>
-        <w:rPr>
-          <w:lang w:val="en-US"/>
+          <w:lang w:val="de-AT"/>
+        </w:rPr>
+      </w:pPr>
+    </w:p>
+    <w:p>
+      <w:pPr>
+        <w:rPr>
+          <w:lang w:val="de-AT"/>
+        </w:rPr>
+      </w:pPr>
+    </w:p>
+    <w:p>
+      <w:pPr>
+        <w:rPr>
+          <w:lang w:val="de-AT"/>
+        </w:rPr>
+      </w:pPr>
+    </w:p>
+    <w:p>
+      <w:pPr>
+        <w:rPr>
+          <w:lang w:val="de-AT"/>
+        </w:rPr>
+      </w:pPr>
+    </w:p>
+    <w:p>
+      <w:pPr>
+        <w:rPr>
+          <w:lang w:val="de-AT"/>
         </w:rPr>
       </w:pPr>
     </w:p>
@@ -8955,7 +9646,7 @@
     </w:p>
     <w:p>
       <w:pPr>
-        <w:pStyle w:val="Listenabsatz"/>
+        <w:pStyle w:val="ListParagraph"/>
         <w:numPr>
           <w:ilvl w:val="0"/>
           <w:numId w:val="17"/>
@@ -8969,7 +9660,7 @@
     </w:p>
     <w:p>
       <w:pPr>
-        <w:pStyle w:val="Listenabsatz"/>
+        <w:pStyle w:val="ListParagraph"/>
         <w:numPr>
           <w:ilvl w:val="0"/>
           <w:numId w:val="17"/>
@@ -8988,19 +9679,19 @@
     </w:p>
     <w:p>
       <w:pPr>
-        <w:pStyle w:val="berschrift2"/>
+        <w:pStyle w:val="Heading2"/>
       </w:pPr>
       <w:bookmarkStart w:id="65" w:name="_Toc188159246"/>
       <w:r>
         <w:t>Persistenz</w:t>
       </w:r>
-      <w:bookmarkEnd w:id="63"/>
+      <w:bookmarkEnd w:id="62"/>
       <w:bookmarkEnd w:id="65"/>
     </w:p>
     <w:p/>
     <w:p>
       <w:pPr>
-        <w:pStyle w:val="berschrift2"/>
+        <w:pStyle w:val="Heading2"/>
       </w:pPr>
       <w:bookmarkStart w:id="66" w:name="_Toc161293462"/>
       <w:bookmarkStart w:id="67" w:name="_Toc188159247"/>
@@ -9017,7 +9708,7 @@
     </w:p>
     <w:p>
       <w:pPr>
-        <w:pStyle w:val="berschrift2"/>
+        <w:pStyle w:val="Heading2"/>
       </w:pPr>
       <w:bookmarkStart w:id="68" w:name="_Toc161293463"/>
       <w:bookmarkStart w:id="69" w:name="_Toc188159248"/>
@@ -9031,7 +9722,7 @@
     <w:p/>
     <w:p>
       <w:pPr>
-        <w:pStyle w:val="berschrift2"/>
+        <w:pStyle w:val="Heading2"/>
       </w:pPr>
       <w:bookmarkStart w:id="70" w:name="_Toc161293464"/>
       <w:bookmarkStart w:id="71" w:name="_Toc188159249"/>
@@ -9052,7 +9743,7 @@
     </w:p>
     <w:p>
       <w:pPr>
-        <w:pStyle w:val="berschrift2"/>
+        <w:pStyle w:val="Heading2"/>
       </w:pPr>
       <w:bookmarkStart w:id="72" w:name="_Toc161293465"/>
       <w:bookmarkStart w:id="73" w:name="_Toc188159250"/>
@@ -9073,7 +9764,7 @@
     </w:p>
     <w:p>
       <w:pPr>
-        <w:pStyle w:val="berschrift2"/>
+        <w:pStyle w:val="Heading2"/>
       </w:pPr>
       <w:bookmarkStart w:id="74" w:name="_Toc161293466"/>
       <w:bookmarkStart w:id="75" w:name="_Toc188159251"/>
@@ -9094,7 +9785,7 @@
     </w:p>
     <w:p>
       <w:pPr>
-        <w:pStyle w:val="berschrift2"/>
+        <w:pStyle w:val="Heading2"/>
       </w:pPr>
       <w:bookmarkStart w:id="76" w:name="_Toc161293467"/>
       <w:bookmarkStart w:id="77" w:name="_Toc188159252"/>
@@ -9115,7 +9806,7 @@
     </w:p>
     <w:p>
       <w:pPr>
-        <w:pStyle w:val="berschrift2"/>
+        <w:pStyle w:val="Heading2"/>
       </w:pPr>
       <w:bookmarkStart w:id="78" w:name="_Toc161293468"/>
       <w:bookmarkStart w:id="79" w:name="_Toc188159253"/>
@@ -9136,7 +9827,7 @@
     </w:p>
     <w:p>
       <w:pPr>
-        <w:pStyle w:val="berschrift2"/>
+        <w:pStyle w:val="Heading2"/>
       </w:pPr>
       <w:bookmarkStart w:id="80" w:name="_Toc161293469"/>
       <w:bookmarkStart w:id="81" w:name="_Toc188159254"/>
@@ -9157,7 +9848,7 @@
     </w:p>
     <w:p>
       <w:pPr>
-        <w:pStyle w:val="berschrift2"/>
+        <w:pStyle w:val="Heading2"/>
       </w:pPr>
       <w:bookmarkStart w:id="82" w:name="_Toc161293479"/>
       <w:bookmarkStart w:id="83" w:name="_Toc188159255"/>
@@ -9178,7 +9869,7 @@
     </w:p>
     <w:p>
       <w:pPr>
-        <w:pStyle w:val="berschrift2"/>
+        <w:pStyle w:val="Heading2"/>
       </w:pPr>
       <w:bookmarkStart w:id="84" w:name="_Toc161293470"/>
       <w:bookmarkStart w:id="85" w:name="_Toc188159256"/>
@@ -9199,7 +9890,7 @@
     </w:p>
     <w:p>
       <w:pPr>
-        <w:pStyle w:val="berschrift2"/>
+        <w:pStyle w:val="Heading2"/>
       </w:pPr>
       <w:bookmarkStart w:id="86" w:name="_Toc161293471"/>
       <w:bookmarkStart w:id="87" w:name="_Toc188159257"/>
@@ -9212,7 +9903,7 @@
     <w:p/>
     <w:p>
       <w:pPr>
-        <w:pStyle w:val="berschrift2"/>
+        <w:pStyle w:val="Heading2"/>
       </w:pPr>
       <w:bookmarkStart w:id="88" w:name="_Toc161293472"/>
       <w:bookmarkStart w:id="89" w:name="_Toc188159258"/>
@@ -9240,7 +9931,7 @@
     </w:p>
     <w:p>
       <w:pPr>
-        <w:pStyle w:val="berschrift2"/>
+        <w:pStyle w:val="Heading2"/>
       </w:pPr>
       <w:bookmarkStart w:id="90" w:name="_Toc161293473"/>
       <w:bookmarkStart w:id="91" w:name="_Toc188159259"/>
@@ -9263,7 +9954,7 @@
     </w:p>
     <w:p>
       <w:pPr>
-        <w:pStyle w:val="berschrift2"/>
+        <w:pStyle w:val="Heading2"/>
       </w:pPr>
       <w:bookmarkStart w:id="94" w:name="_Toc161293474"/>
       <w:bookmarkStart w:id="95" w:name="_Toc188159260"/>
@@ -9284,7 +9975,7 @@
     </w:p>
     <w:p>
       <w:pPr>
-        <w:pStyle w:val="berschrift2"/>
+        <w:pStyle w:val="Heading2"/>
       </w:pPr>
       <w:bookmarkStart w:id="96" w:name="_Toc161293475"/>
       <w:bookmarkStart w:id="97" w:name="_Toc188159261"/>
@@ -9306,7 +9997,7 @@
     </w:p>
     <w:p>
       <w:pPr>
-        <w:pStyle w:val="berschrift2"/>
+        <w:pStyle w:val="Heading2"/>
       </w:pPr>
       <w:bookmarkStart w:id="98" w:name="_Toc161293476"/>
       <w:bookmarkStart w:id="99" w:name="_Toc188159262"/>
@@ -9327,7 +10018,7 @@
     </w:p>
     <w:p>
       <w:pPr>
-        <w:pStyle w:val="berschrift2"/>
+        <w:pStyle w:val="Heading2"/>
       </w:pPr>
       <w:bookmarkStart w:id="100" w:name="_Toc161293477"/>
       <w:bookmarkStart w:id="101" w:name="_Toc188159263"/>
@@ -9349,7 +10040,7 @@
     </w:p>
     <w:p>
       <w:pPr>
-        <w:pStyle w:val="berschrift2"/>
+        <w:pStyle w:val="Heading2"/>
       </w:pPr>
       <w:bookmarkStart w:id="102" w:name="_Toc161293478"/>
       <w:bookmarkStart w:id="103" w:name="_Toc188159264"/>
@@ -9370,7 +10061,7 @@
     </w:p>
     <w:p>
       <w:pPr>
-        <w:pStyle w:val="berschrift2"/>
+        <w:pStyle w:val="Heading2"/>
       </w:pPr>
       <w:bookmarkStart w:id="104" w:name="_Toc188159265"/>
       <w:r>
@@ -9389,7 +10080,7 @@
     </w:p>
     <w:p>
       <w:pPr>
-        <w:pStyle w:val="berschrift2"/>
+        <w:pStyle w:val="Heading2"/>
       </w:pPr>
       <w:bookmarkStart w:id="105" w:name="_Toc188159266"/>
       <w:bookmarkStart w:id="106" w:name="OLE_LINK31"/>
@@ -9404,7 +10095,7 @@
     <w:bookmarkEnd w:id="107"/>
     <w:p>
       <w:pPr>
-        <w:pStyle w:val="berschrift2"/>
+        <w:pStyle w:val="Heading2"/>
       </w:pPr>
       <w:r>
         <w:t>Codegenerierung</w:t>
@@ -9413,7 +10104,7 @@
     <w:p/>
     <w:p>
       <w:pPr>
-        <w:pStyle w:val="berschrift2"/>
+        <w:pStyle w:val="Heading2"/>
       </w:pPr>
       <w:r>
         <w:t>Buildmanagement</w:t>
@@ -9430,7 +10121,7 @@
     </w:p>
     <w:p>
       <w:pPr>
-        <w:pStyle w:val="berschrift1"/>
+        <w:pStyle w:val="Heading1"/>
       </w:pPr>
       <w:bookmarkStart w:id="108" w:name="_Toc161293482"/>
       <w:bookmarkStart w:id="109" w:name="_Toc188159267"/>
@@ -9451,7 +10142,7 @@
     </w:p>
     <w:p>
       <w:pPr>
-        <w:pStyle w:val="berschrift1"/>
+        <w:pStyle w:val="Heading1"/>
       </w:pPr>
       <w:bookmarkStart w:id="110" w:name="_Toc161293485"/>
       <w:bookmarkStart w:id="111" w:name="_Toc188159270"/>
@@ -9467,7 +10158,7 @@
     <w:p/>
     <w:p>
       <w:pPr>
-        <w:pStyle w:val="berschrift2"/>
+        <w:pStyle w:val="Heading2"/>
       </w:pPr>
       <w:bookmarkStart w:id="112" w:name="_Toc188159271"/>
       <w:r>
@@ -9478,7 +10169,7 @@
     <w:p/>
     <w:p>
       <w:pPr>
-        <w:pStyle w:val="berschrift2"/>
+        <w:pStyle w:val="Heading2"/>
       </w:pPr>
       <w:bookmarkStart w:id="113" w:name="_Toc161293487"/>
       <w:bookmarkStart w:id="114" w:name="_Toc188159272"/>
@@ -9502,7 +10193,7 @@
     </w:p>
     <w:p>
       <w:pPr>
-        <w:pStyle w:val="berschrift1"/>
+        <w:pStyle w:val="Heading1"/>
       </w:pPr>
       <w:r>
         <w:t xml:space="preserve"> </w:t>
@@ -9524,7 +10215,7 @@
     </w:p>
     <w:p>
       <w:pPr>
-        <w:pStyle w:val="berschrift1"/>
+        <w:pStyle w:val="Heading1"/>
       </w:pPr>
       <w:bookmarkStart w:id="116" w:name="_Toc161293495"/>
       <w:bookmarkStart w:id="117" w:name="_Toc188159274"/>
@@ -9570,7 +10261,7 @@
 <w:ftr xmlns:wpc="http://schemas.microsoft.com/office/word/2010/wordprocessingCanvas" xmlns:mc="http://schemas.openxmlformats.org/markup-compatibility/2006" xmlns:o="urn:schemas-microsoft-com:office:office" xmlns:r="http://schemas.openxmlformats.org/officeDocument/2006/relationships" xmlns:m="http://schemas.openxmlformats.org/officeDocument/2006/math" xmlns:v="urn:schemas-microsoft-com:vml" xmlns:wp14="http://schemas.microsoft.com/office/word/2010/wordprocessingDrawing" xmlns:wp="http://schemas.openxmlformats.org/drawingml/2006/wordprocessingDrawing" xmlns:w10="urn:schemas-microsoft-com:office:word" xmlns:w="http://schemas.openxmlformats.org/wordprocessingml/2006/main" xmlns:w14="http://schemas.microsoft.com/office/word/2010/wordml" xmlns:w15="http://schemas.microsoft.com/office/word/2012/wordml" xmlns:wpg="http://schemas.microsoft.com/office/word/2010/wordprocessingGroup" xmlns:wpi="http://schemas.microsoft.com/office/word/2010/wordprocessingInk" xmlns:wne="http://schemas.microsoft.com/office/word/2006/wordml" xmlns:wps="http://schemas.microsoft.com/office/word/2010/wordprocessingShape" mc:Ignorable="w14 w15 wp14">
   <w:p>
     <w:pPr>
-      <w:pStyle w:val="Fuzeile"/>
+      <w:pStyle w:val="Footer"/>
       <w:jc w:val="right"/>
     </w:pPr>
     <w:r>
@@ -9635,7 +10326,7 @@
 <w:ftr xmlns:wpc="http://schemas.microsoft.com/office/word/2010/wordprocessingCanvas" xmlns:mc="http://schemas.openxmlformats.org/markup-compatibility/2006" xmlns:o="urn:schemas-microsoft-com:office:office" xmlns:r="http://schemas.openxmlformats.org/officeDocument/2006/relationships" xmlns:m="http://schemas.openxmlformats.org/officeDocument/2006/math" xmlns:v="urn:schemas-microsoft-com:vml" xmlns:wp14="http://schemas.microsoft.com/office/word/2010/wordprocessingDrawing" xmlns:wp="http://schemas.openxmlformats.org/drawingml/2006/wordprocessingDrawing" xmlns:w10="urn:schemas-microsoft-com:office:word" xmlns:w="http://schemas.openxmlformats.org/wordprocessingml/2006/main" xmlns:w14="http://schemas.microsoft.com/office/word/2010/wordml" xmlns:w15="http://schemas.microsoft.com/office/word/2012/wordml" xmlns:wpg="http://schemas.microsoft.com/office/word/2010/wordprocessingGroup" xmlns:wpi="http://schemas.microsoft.com/office/word/2010/wordprocessingInk" xmlns:wne="http://schemas.microsoft.com/office/word/2006/wordml" xmlns:wps="http://schemas.microsoft.com/office/word/2010/wordprocessingShape" mc:Ignorable="w14 w15 wp14">
   <w:p>
     <w:pPr>
-      <w:pStyle w:val="Fuzeile"/>
+      <w:pStyle w:val="Footer"/>
       <w:jc w:val="right"/>
     </w:pPr>
     <w:r>
@@ -9719,7 +10410,7 @@
 <w:hdr xmlns:wpc="http://schemas.microsoft.com/office/word/2010/wordprocessingCanvas" xmlns:mc="http://schemas.openxmlformats.org/markup-compatibility/2006" xmlns:o="urn:schemas-microsoft-com:office:office" xmlns:r="http://schemas.openxmlformats.org/officeDocument/2006/relationships" xmlns:m="http://schemas.openxmlformats.org/officeDocument/2006/math" xmlns:v="urn:schemas-microsoft-com:vml" xmlns:wp14="http://schemas.microsoft.com/office/word/2010/wordprocessingDrawing" xmlns:wp="http://schemas.openxmlformats.org/drawingml/2006/wordprocessingDrawing" xmlns:w10="urn:schemas-microsoft-com:office:word" xmlns:w="http://schemas.openxmlformats.org/wordprocessingml/2006/main" xmlns:w14="http://schemas.microsoft.com/office/word/2010/wordml" xmlns:w15="http://schemas.microsoft.com/office/word/2012/wordml" xmlns:wpg="http://schemas.microsoft.com/office/word/2010/wordprocessingGroup" xmlns:wpi="http://schemas.microsoft.com/office/word/2010/wordprocessingInk" xmlns:wne="http://schemas.microsoft.com/office/word/2006/wordml" xmlns:wps="http://schemas.microsoft.com/office/word/2010/wordprocessingShape" mc:Ignorable="w14 w15 wp14">
   <w:p>
     <w:pPr>
-      <w:pStyle w:val="Kopfzeile"/>
+      <w:pStyle w:val="Header"/>
       <w:tabs>
         <w:tab w:val="left" w:pos="688"/>
       </w:tabs>
@@ -9788,76 +10479,76 @@
     </w:r>
     <w:r>
       <w:rPr>
-        <w:rStyle w:val="Seitenzahl"/>
+        <w:rStyle w:val="PageNumber"/>
       </w:rPr>
       <w:fldChar w:fldCharType="begin"/>
     </w:r>
     <w:r>
       <w:rPr>
-        <w:rStyle w:val="Seitenzahl"/>
+        <w:rStyle w:val="PageNumber"/>
       </w:rPr>
       <w:instrText xml:space="preserve"> PAGE </w:instrText>
     </w:r>
     <w:r>
       <w:rPr>
-        <w:rStyle w:val="Seitenzahl"/>
+        <w:rStyle w:val="PageNumber"/>
       </w:rPr>
       <w:fldChar w:fldCharType="separate"/>
     </w:r>
     <w:r>
       <w:rPr>
-        <w:rStyle w:val="Seitenzahl"/>
+        <w:rStyle w:val="PageNumber"/>
         <w:noProof/>
       </w:rPr>
       <w:t>4</w:t>
     </w:r>
     <w:r>
       <w:rPr>
-        <w:rStyle w:val="Seitenzahl"/>
+        <w:rStyle w:val="PageNumber"/>
       </w:rPr>
       <w:fldChar w:fldCharType="end"/>
     </w:r>
     <w:r>
       <w:rPr>
-        <w:rStyle w:val="Seitenzahl"/>
+        <w:rStyle w:val="PageNumber"/>
       </w:rPr>
       <w:t xml:space="preserve"> von </w:t>
     </w:r>
     <w:r>
       <w:rPr>
-        <w:rStyle w:val="Seitenzahl"/>
+        <w:rStyle w:val="PageNumber"/>
       </w:rPr>
       <w:fldChar w:fldCharType="begin"/>
     </w:r>
     <w:r>
       <w:rPr>
-        <w:rStyle w:val="Seitenzahl"/>
+        <w:rStyle w:val="PageNumber"/>
       </w:rPr>
       <w:instrText xml:space="preserve"> NUMPAGES </w:instrText>
     </w:r>
     <w:r>
       <w:rPr>
-        <w:rStyle w:val="Seitenzahl"/>
+        <w:rStyle w:val="PageNumber"/>
       </w:rPr>
       <w:fldChar w:fldCharType="separate"/>
     </w:r>
     <w:r>
       <w:rPr>
-        <w:rStyle w:val="Seitenzahl"/>
+        <w:rStyle w:val="PageNumber"/>
         <w:noProof/>
       </w:rPr>
       <w:t>12</w:t>
     </w:r>
     <w:r>
       <w:rPr>
-        <w:rStyle w:val="Seitenzahl"/>
+        <w:rStyle w:val="PageNumber"/>
       </w:rPr>
       <w:fldChar w:fldCharType="end"/>
     </w:r>
   </w:p>
   <w:p>
     <w:pPr>
-      <w:pStyle w:val="Kopfzeile"/>
+      <w:pStyle w:val="Header"/>
       <w:tabs>
         <w:tab w:val="left" w:pos="688"/>
       </w:tabs>
@@ -9871,7 +10562,7 @@
 <w:hdr xmlns:wpc="http://schemas.microsoft.com/office/word/2010/wordprocessingCanvas" xmlns:mc="http://schemas.openxmlformats.org/markup-compatibility/2006" xmlns:o="urn:schemas-microsoft-com:office:office" xmlns:r="http://schemas.openxmlformats.org/officeDocument/2006/relationships" xmlns:m="http://schemas.openxmlformats.org/officeDocument/2006/math" xmlns:v="urn:schemas-microsoft-com:vml" xmlns:wp14="http://schemas.microsoft.com/office/word/2010/wordprocessingDrawing" xmlns:wp="http://schemas.openxmlformats.org/drawingml/2006/wordprocessingDrawing" xmlns:w10="urn:schemas-microsoft-com:office:word" xmlns:w="http://schemas.openxmlformats.org/wordprocessingml/2006/main" xmlns:w14="http://schemas.microsoft.com/office/word/2010/wordml" xmlns:w15="http://schemas.microsoft.com/office/word/2012/wordml" xmlns:wpg="http://schemas.microsoft.com/office/word/2010/wordprocessingGroup" xmlns:wpi="http://schemas.microsoft.com/office/word/2010/wordprocessingInk" xmlns:wne="http://schemas.microsoft.com/office/word/2006/wordml" xmlns:wps="http://schemas.microsoft.com/office/word/2010/wordprocessingShape" mc:Ignorable="w14 w15 wp14">
   <w:p>
     <w:pPr>
-      <w:pStyle w:val="Kopfzeile"/>
+      <w:pStyle w:val="Header"/>
       <w:tabs>
         <w:tab w:val="left" w:pos="688"/>
       </w:tabs>
@@ -9940,76 +10631,76 @@
     </w:r>
     <w:r>
       <w:rPr>
-        <w:rStyle w:val="Seitenzahl"/>
+        <w:rStyle w:val="PageNumber"/>
       </w:rPr>
       <w:fldChar w:fldCharType="begin"/>
     </w:r>
     <w:r>
       <w:rPr>
-        <w:rStyle w:val="Seitenzahl"/>
+        <w:rStyle w:val="PageNumber"/>
       </w:rPr>
       <w:instrText xml:space="preserve"> PAGE </w:instrText>
     </w:r>
     <w:r>
       <w:rPr>
-        <w:rStyle w:val="Seitenzahl"/>
+        <w:rStyle w:val="PageNumber"/>
       </w:rPr>
       <w:fldChar w:fldCharType="separate"/>
     </w:r>
     <w:r>
       <w:rPr>
-        <w:rStyle w:val="Seitenzahl"/>
-        <w:noProof/>
-      </w:rPr>
-      <w:t>6</w:t>
-    </w:r>
-    <w:r>
-      <w:rPr>
-        <w:rStyle w:val="Seitenzahl"/>
-      </w:rPr>
-      <w:fldChar w:fldCharType="end"/>
-    </w:r>
-    <w:r>
-      <w:rPr>
-        <w:rStyle w:val="Seitenzahl"/>
-      </w:rPr>
-      <w:t xml:space="preserve"> von </w:t>
-    </w:r>
-    <w:r>
-      <w:rPr>
-        <w:rStyle w:val="Seitenzahl"/>
-      </w:rPr>
-      <w:fldChar w:fldCharType="begin"/>
-    </w:r>
-    <w:r>
-      <w:rPr>
-        <w:rStyle w:val="Seitenzahl"/>
-      </w:rPr>
-      <w:instrText xml:space="preserve"> NUMPAGES </w:instrText>
-    </w:r>
-    <w:r>
-      <w:rPr>
-        <w:rStyle w:val="Seitenzahl"/>
-      </w:rPr>
-      <w:fldChar w:fldCharType="separate"/>
-    </w:r>
-    <w:r>
-      <w:rPr>
-        <w:rStyle w:val="Seitenzahl"/>
+        <w:rStyle w:val="PageNumber"/>
         <w:noProof/>
       </w:rPr>
       <w:t>12</w:t>
     </w:r>
     <w:r>
       <w:rPr>
-        <w:rStyle w:val="Seitenzahl"/>
+        <w:rStyle w:val="PageNumber"/>
+      </w:rPr>
+      <w:fldChar w:fldCharType="end"/>
+    </w:r>
+    <w:r>
+      <w:rPr>
+        <w:rStyle w:val="PageNumber"/>
+      </w:rPr>
+      <w:t xml:space="preserve"> von </w:t>
+    </w:r>
+    <w:r>
+      <w:rPr>
+        <w:rStyle w:val="PageNumber"/>
+      </w:rPr>
+      <w:fldChar w:fldCharType="begin"/>
+    </w:r>
+    <w:r>
+      <w:rPr>
+        <w:rStyle w:val="PageNumber"/>
+      </w:rPr>
+      <w:instrText xml:space="preserve"> NUMPAGES </w:instrText>
+    </w:r>
+    <w:r>
+      <w:rPr>
+        <w:rStyle w:val="PageNumber"/>
+      </w:rPr>
+      <w:fldChar w:fldCharType="separate"/>
+    </w:r>
+    <w:r>
+      <w:rPr>
+        <w:rStyle w:val="PageNumber"/>
+        <w:noProof/>
+      </w:rPr>
+      <w:t>12</w:t>
+    </w:r>
+    <w:r>
+      <w:rPr>
+        <w:rStyle w:val="PageNumber"/>
       </w:rPr>
       <w:fldChar w:fldCharType="end"/>
     </w:r>
   </w:p>
   <w:p>
     <w:pPr>
-      <w:pStyle w:val="Kopfzeile"/>
+      <w:pStyle w:val="Header"/>
       <w:tabs>
         <w:tab w:val="left" w:pos="688"/>
       </w:tabs>
@@ -10816,7 +11507,7 @@
     <w:lvl w:ilvl="0">
       <w:start w:val="1"/>
       <w:numFmt w:val="decimal"/>
-      <w:pStyle w:val="berschrift1"/>
+      <w:pStyle w:val="Heading1"/>
       <w:lvlText w:val="%1."/>
       <w:lvlJc w:val="left"/>
       <w:pPr>
@@ -10832,7 +11523,7 @@
     <w:lvl w:ilvl="1">
       <w:start w:val="1"/>
       <w:numFmt w:val="decimal"/>
-      <w:pStyle w:val="berschrift2"/>
+      <w:pStyle w:val="Heading2"/>
       <w:lvlText w:val="%1.%2"/>
       <w:lvlJc w:val="left"/>
       <w:pPr>
@@ -10848,7 +11539,7 @@
     <w:lvl w:ilvl="2">
       <w:start w:val="1"/>
       <w:numFmt w:val="decimal"/>
-      <w:pStyle w:val="berschrift3"/>
+      <w:pStyle w:val="Heading3"/>
       <w:lvlText w:val="%1.%2.%3"/>
       <w:lvlJc w:val="left"/>
       <w:pPr>
@@ -11409,7 +12100,7 @@
     <w:lsdException w:name="List Table 6 Colorful Accent 6" w:uiPriority="51"/>
     <w:lsdException w:name="List Table 7 Colorful Accent 6" w:uiPriority="52"/>
   </w:latentStyles>
-  <w:style w:type="paragraph" w:default="1" w:styleId="Standard">
+  <w:style w:type="paragraph" w:default="1" w:styleId="Normal">
     <w:name w:val="Normal"/>
     <w:qFormat/>
     <w:rsid w:val="000A6FE9"/>
@@ -11424,10 +12115,10 @@
       <w:lang w:val="de-DE"/>
     </w:rPr>
   </w:style>
-  <w:style w:type="paragraph" w:styleId="berschrift1">
+  <w:style w:type="paragraph" w:styleId="Heading1">
     <w:name w:val="heading 1"/>
-    <w:basedOn w:val="Standard"/>
-    <w:next w:val="Standard"/>
+    <w:basedOn w:val="Normal"/>
+    <w:next w:val="Normal"/>
     <w:qFormat/>
     <w:rsid w:val="002F7DFB"/>
     <w:pPr>
@@ -11448,11 +12139,11 @@
       <w:szCs w:val="32"/>
     </w:rPr>
   </w:style>
-  <w:style w:type="paragraph" w:styleId="berschrift2">
+  <w:style w:type="paragraph" w:styleId="Heading2">
     <w:name w:val="heading 2"/>
-    <w:basedOn w:val="Standard"/>
-    <w:next w:val="Standard"/>
-    <w:link w:val="berschrift2Zchn"/>
+    <w:basedOn w:val="Normal"/>
+    <w:next w:val="Normal"/>
+    <w:link w:val="Heading2Char"/>
     <w:qFormat/>
     <w:rsid w:val="002F7DFB"/>
     <w:pPr>
@@ -11474,11 +12165,11 @@
       <w:szCs w:val="28"/>
     </w:rPr>
   </w:style>
-  <w:style w:type="paragraph" w:styleId="berschrift3">
+  <w:style w:type="paragraph" w:styleId="Heading3">
     <w:name w:val="heading 3"/>
-    <w:basedOn w:val="Standard"/>
-    <w:next w:val="Standard"/>
-    <w:link w:val="berschrift3Zchn"/>
+    <w:basedOn w:val="Normal"/>
+    <w:next w:val="Normal"/>
+    <w:link w:val="Heading3Char"/>
     <w:uiPriority w:val="9"/>
     <w:qFormat/>
     <w:rsid w:val="002F7DFB"/>
@@ -11499,10 +12190,10 @@
       <w:szCs w:val="26"/>
     </w:rPr>
   </w:style>
-  <w:style w:type="paragraph" w:styleId="berschrift4">
+  <w:style w:type="paragraph" w:styleId="Heading4">
     <w:name w:val="heading 4"/>
-    <w:basedOn w:val="Standard"/>
-    <w:next w:val="Standard"/>
+    <w:basedOn w:val="Normal"/>
+    <w:next w:val="Normal"/>
     <w:qFormat/>
     <w:rsid w:val="002F7DFB"/>
     <w:pPr>
@@ -11516,10 +12207,10 @@
       <w:u w:val="single"/>
     </w:rPr>
   </w:style>
-  <w:style w:type="paragraph" w:styleId="berschrift5">
+  <w:style w:type="paragraph" w:styleId="Heading5">
     <w:name w:val="heading 5"/>
-    <w:basedOn w:val="Standard"/>
-    <w:next w:val="Standard"/>
+    <w:basedOn w:val="Normal"/>
+    <w:next w:val="Normal"/>
     <w:qFormat/>
     <w:rsid w:val="002F7DFB"/>
     <w:pPr>
@@ -11533,10 +12224,10 @@
       <w:u w:val="single"/>
     </w:rPr>
   </w:style>
-  <w:style w:type="paragraph" w:styleId="berschrift6">
+  <w:style w:type="paragraph" w:styleId="Heading6">
     <w:name w:val="heading 6"/>
-    <w:basedOn w:val="Standard"/>
-    <w:next w:val="Standard"/>
+    <w:basedOn w:val="Normal"/>
+    <w:next w:val="Normal"/>
     <w:qFormat/>
     <w:rsid w:val="002F7DFB"/>
     <w:pPr>
@@ -11550,10 +12241,10 @@
       <w:szCs w:val="22"/>
     </w:rPr>
   </w:style>
-  <w:style w:type="paragraph" w:styleId="berschrift7">
+  <w:style w:type="paragraph" w:styleId="Heading7">
     <w:name w:val="heading 7"/>
-    <w:basedOn w:val="Standard"/>
-    <w:next w:val="Standard"/>
+    <w:basedOn w:val="Normal"/>
+    <w:next w:val="Normal"/>
     <w:qFormat/>
     <w:rsid w:val="002F7DFB"/>
     <w:pPr>
@@ -11566,10 +12257,10 @@
       <w:sz w:val="20"/>
     </w:rPr>
   </w:style>
-  <w:style w:type="paragraph" w:styleId="berschrift8">
+  <w:style w:type="paragraph" w:styleId="Heading8">
     <w:name w:val="heading 8"/>
-    <w:basedOn w:val="Standard"/>
-    <w:next w:val="Standard"/>
+    <w:basedOn w:val="Normal"/>
+    <w:next w:val="Normal"/>
     <w:qFormat/>
     <w:rsid w:val="002F7DFB"/>
     <w:pPr>
@@ -11582,10 +12273,10 @@
       <w:sz w:val="20"/>
     </w:rPr>
   </w:style>
-  <w:style w:type="paragraph" w:styleId="berschrift9">
+  <w:style w:type="paragraph" w:styleId="Heading9">
     <w:name w:val="heading 9"/>
-    <w:basedOn w:val="Standard"/>
-    <w:next w:val="Standard"/>
+    <w:basedOn w:val="Normal"/>
+    <w:next w:val="Normal"/>
     <w:qFormat/>
     <w:rsid w:val="002F7DFB"/>
     <w:pPr>
@@ -11599,13 +12290,13 @@
       <w:szCs w:val="22"/>
     </w:rPr>
   </w:style>
-  <w:style w:type="character" w:default="1" w:styleId="Absatz-Standardschriftart">
+  <w:style w:type="character" w:default="1" w:styleId="DefaultParagraphFont">
     <w:name w:val="Default Paragraph Font"/>
     <w:uiPriority w:val="1"/>
     <w:semiHidden/>
     <w:unhideWhenUsed/>
   </w:style>
-  <w:style w:type="table" w:default="1" w:styleId="NormaleTabelle">
+  <w:style w:type="table" w:default="1" w:styleId="TableNormal">
     <w:name w:val="Normal Table"/>
     <w:uiPriority w:val="99"/>
     <w:semiHidden/>
@@ -11620,15 +12311,15 @@
       </w:tblCellMar>
     </w:tblPr>
   </w:style>
-  <w:style w:type="numbering" w:default="1" w:styleId="KeineListe">
+  <w:style w:type="numbering" w:default="1" w:styleId="NoList">
     <w:name w:val="No List"/>
     <w:uiPriority w:val="99"/>
     <w:semiHidden/>
     <w:unhideWhenUsed/>
   </w:style>
-  <w:style w:type="paragraph" w:styleId="Dokumentstruktur">
+  <w:style w:type="paragraph" w:styleId="DocumentMap">
     <w:name w:val="Document Map"/>
-    <w:basedOn w:val="Standard"/>
+    <w:basedOn w:val="Normal"/>
     <w:semiHidden/>
     <w:rsid w:val="002F7DFB"/>
     <w:pPr>
@@ -11638,9 +12329,9 @@
       <w:rFonts w:ascii="Lucida Grande" w:hAnsi="Lucida Grande"/>
     </w:rPr>
   </w:style>
-  <w:style w:type="paragraph" w:styleId="Kopfzeile">
+  <w:style w:type="paragraph" w:styleId="Header">
     <w:name w:val="header"/>
-    <w:basedOn w:val="Standard"/>
+    <w:basedOn w:val="Normal"/>
     <w:rsid w:val="002F7DFB"/>
     <w:pPr>
       <w:tabs>
@@ -11651,9 +12342,9 @@
       <w:jc w:val="center"/>
     </w:pPr>
   </w:style>
-  <w:style w:type="paragraph" w:styleId="Fuzeile">
+  <w:style w:type="paragraph" w:styleId="Footer">
     <w:name w:val="footer"/>
-    <w:basedOn w:val="Standard"/>
+    <w:basedOn w:val="Normal"/>
     <w:rsid w:val="002F7DFB"/>
     <w:pPr>
       <w:tabs>
@@ -11667,14 +12358,14 @@
       <w:sz w:val="18"/>
     </w:rPr>
   </w:style>
-  <w:style w:type="character" w:styleId="Seitenzahl">
+  <w:style w:type="character" w:styleId="PageNumber">
     <w:name w:val="page number"/>
-    <w:basedOn w:val="Absatz-Standardschriftart"/>
+    <w:basedOn w:val="DefaultParagraphFont"/>
     <w:rsid w:val="002F7DFB"/>
   </w:style>
-  <w:style w:type="paragraph" w:styleId="StandardWeb">
+  <w:style w:type="paragraph" w:styleId="NormalWeb">
     <w:name w:val="Normal (Web)"/>
-    <w:basedOn w:val="Standard"/>
+    <w:basedOn w:val="Normal"/>
     <w:uiPriority w:val="99"/>
     <w:rsid w:val="002F7DFB"/>
     <w:pPr>
@@ -11688,9 +12379,9 @@
       <w:szCs w:val="20"/>
     </w:rPr>
   </w:style>
-  <w:style w:type="paragraph" w:styleId="Sprechblasentext">
+  <w:style w:type="paragraph" w:styleId="BalloonText">
     <w:name w:val="Balloon Text"/>
-    <w:basedOn w:val="Standard"/>
+    <w:basedOn w:val="Normal"/>
     <w:semiHidden/>
     <w:rsid w:val="002F7DFB"/>
     <w:rPr>
@@ -11701,7 +12392,7 @@
   </w:style>
   <w:style w:type="paragraph" w:customStyle="1" w:styleId="Tabelle">
     <w:name w:val="Tabelle"/>
-    <w:basedOn w:val="Standard"/>
+    <w:basedOn w:val="Normal"/>
     <w:rsid w:val="002F7DFB"/>
     <w:pPr>
       <w:keepLines/>
@@ -11709,10 +12400,10 @@
       <w:jc w:val="left"/>
     </w:pPr>
   </w:style>
-  <w:style w:type="paragraph" w:styleId="Textkrper">
+  <w:style w:type="paragraph" w:styleId="BodyText">
     <w:name w:val="Body Text"/>
-    <w:basedOn w:val="Standard"/>
-    <w:link w:val="TextkrperZchn"/>
+    <w:basedOn w:val="Normal"/>
+    <w:link w:val="BodyTextChar"/>
     <w:rsid w:val="002F7DFB"/>
     <w:pPr>
       <w:spacing w:before="0" w:after="120"/>
@@ -11724,17 +12415,17 @@
   </w:style>
   <w:style w:type="character" w:styleId="Hyperlink">
     <w:name w:val="Hyperlink"/>
-    <w:basedOn w:val="Absatz-Standardschriftart"/>
+    <w:basedOn w:val="DefaultParagraphFont"/>
     <w:rsid w:val="002F7DFB"/>
     <w:rPr>
       <w:color w:val="0000FF"/>
       <w:u w:val="single"/>
     </w:rPr>
   </w:style>
-  <w:style w:type="paragraph" w:styleId="Standardeinzug">
+  <w:style w:type="paragraph" w:styleId="NormalIndent">
     <w:name w:val="Normal Indent"/>
-    <w:basedOn w:val="Standard"/>
-    <w:next w:val="Standard"/>
+    <w:basedOn w:val="Normal"/>
+    <w:next w:val="Normal"/>
     <w:rsid w:val="002F7DFB"/>
     <w:pPr>
       <w:keepLines/>
@@ -11751,10 +12442,10 @@
       <w:szCs w:val="20"/>
     </w:rPr>
   </w:style>
-  <w:style w:type="paragraph" w:styleId="Textkrper-Zeileneinzug">
+  <w:style w:type="paragraph" w:styleId="BodyTextIndent">
     <w:name w:val="Body Text Indent"/>
-    <w:basedOn w:val="Standard"/>
-    <w:link w:val="Textkrper-ZeileneinzugZchn"/>
+    <w:basedOn w:val="Normal"/>
+    <w:link w:val="BodyTextIndentChar"/>
     <w:rsid w:val="002F7DFB"/>
     <w:pPr>
       <w:spacing w:before="0"/>
@@ -11767,9 +12458,9 @@
       <w:szCs w:val="20"/>
     </w:rPr>
   </w:style>
-  <w:style w:type="paragraph" w:styleId="Textkrper-Einzug2">
+  <w:style w:type="paragraph" w:styleId="BodyTextIndent2">
     <w:name w:val="Body Text Indent 2"/>
-    <w:basedOn w:val="Standard"/>
+    <w:basedOn w:val="Normal"/>
     <w:rsid w:val="002F7DFB"/>
     <w:pPr>
       <w:ind w:left="3960"/>
@@ -11777,8 +12468,8 @@
   </w:style>
   <w:style w:type="paragraph" w:customStyle="1" w:styleId="Abbildung">
     <w:name w:val="Abbildung"/>
-    <w:basedOn w:val="Standard"/>
-    <w:next w:val="Beschriftung"/>
+    <w:basedOn w:val="Normal"/>
+    <w:next w:val="Caption"/>
     <w:rsid w:val="002F7DFB"/>
     <w:pPr>
       <w:keepNext/>
@@ -11790,10 +12481,10 @@
       <w:szCs w:val="20"/>
     </w:rPr>
   </w:style>
-  <w:style w:type="paragraph" w:styleId="Beschriftung">
+  <w:style w:type="paragraph" w:styleId="Caption">
     <w:name w:val="caption"/>
-    <w:basedOn w:val="Standard"/>
-    <w:next w:val="Standard"/>
+    <w:basedOn w:val="Normal"/>
+    <w:next w:val="Normal"/>
     <w:qFormat/>
     <w:rsid w:val="002F7DFB"/>
     <w:pPr>
@@ -11808,9 +12499,9 @@
       <w:szCs w:val="20"/>
     </w:rPr>
   </w:style>
-  <w:style w:type="paragraph" w:styleId="Funotentext">
+  <w:style w:type="paragraph" w:styleId="FootnoteText">
     <w:name w:val="footnote text"/>
-    <w:basedOn w:val="Standard"/>
+    <w:basedOn w:val="Normal"/>
     <w:semiHidden/>
     <w:rsid w:val="002F7DFB"/>
     <w:rPr>
@@ -11818,28 +12509,28 @@
       <w:szCs w:val="20"/>
     </w:rPr>
   </w:style>
-  <w:style w:type="character" w:styleId="Funotenzeichen">
+  <w:style w:type="character" w:styleId="FootnoteReference">
     <w:name w:val="footnote reference"/>
-    <w:basedOn w:val="Absatz-Standardschriftart"/>
+    <w:basedOn w:val="DefaultParagraphFont"/>
     <w:semiHidden/>
     <w:rsid w:val="002F7DFB"/>
     <w:rPr>
       <w:vertAlign w:val="superscript"/>
     </w:rPr>
   </w:style>
-  <w:style w:type="character" w:styleId="Kommentarzeichen">
+  <w:style w:type="character" w:styleId="CommentReference">
     <w:name w:val="annotation reference"/>
-    <w:basedOn w:val="Absatz-Standardschriftart"/>
+    <w:basedOn w:val="DefaultParagraphFont"/>
     <w:semiHidden/>
     <w:rsid w:val="002F7DFB"/>
     <w:rPr>
       <w:sz w:val="18"/>
     </w:rPr>
   </w:style>
-  <w:style w:type="paragraph" w:styleId="Kommentartext">
+  <w:style w:type="paragraph" w:styleId="CommentText">
     <w:name w:val="annotation text"/>
-    <w:basedOn w:val="Standard"/>
-    <w:link w:val="KommentartextZchn"/>
+    <w:basedOn w:val="Normal"/>
+    <w:link w:val="CommentTextChar"/>
     <w:semiHidden/>
     <w:rsid w:val="002F7DFB"/>
     <w:rPr>
@@ -11848,7 +12539,7 @@
   </w:style>
   <w:style w:type="paragraph" w:customStyle="1" w:styleId="Buchmerker">
     <w:name w:val="Buchmerker"/>
-    <w:basedOn w:val="Standard"/>
+    <w:basedOn w:val="Normal"/>
     <w:rsid w:val="002F7DFB"/>
     <w:pPr>
       <w:pBdr>
@@ -11868,7 +12559,7 @@
   </w:style>
   <w:style w:type="paragraph" w:customStyle="1" w:styleId="Erluterungstext">
     <w:name w:val="Erläuterungstext"/>
-    <w:basedOn w:val="Standard"/>
+    <w:basedOn w:val="Normal"/>
     <w:rsid w:val="00652951"/>
     <w:pPr>
       <w:pBdr>
@@ -11885,7 +12576,7 @@
   </w:style>
   <w:style w:type="paragraph" w:customStyle="1" w:styleId="Erluterungberschrift">
     <w:name w:val="ErläuterungÜberschrift"/>
-    <w:basedOn w:val="Textkrper"/>
+    <w:basedOn w:val="BodyText"/>
     <w:rsid w:val="00652951"/>
     <w:pPr>
       <w:pBdr>
@@ -11910,8 +12601,8 @@
   </w:style>
   <w:style w:type="paragraph" w:customStyle="1" w:styleId="berschrift2Alpha">
     <w:name w:val="Überschrift 2 Alpha"/>
-    <w:basedOn w:val="Standard"/>
-    <w:next w:val="Standard"/>
+    <w:basedOn w:val="Normal"/>
+    <w:next w:val="Normal"/>
     <w:rsid w:val="002F7DFB"/>
     <w:pPr>
       <w:numPr>
@@ -11931,7 +12622,7 @@
   <w:style w:type="paragraph" w:customStyle="1" w:styleId="berschrift3Alpha">
     <w:name w:val="Überschrift 3 Alpha"/>
     <w:basedOn w:val="berschrift2Alpha"/>
-    <w:next w:val="Standard"/>
+    <w:next w:val="Normal"/>
     <w:rsid w:val="002F7DFB"/>
     <w:pPr>
       <w:numPr>
@@ -11942,10 +12633,10 @@
       <w:outlineLvl w:val="2"/>
     </w:pPr>
   </w:style>
-  <w:style w:type="paragraph" w:styleId="Verzeichnis1">
+  <w:style w:type="paragraph" w:styleId="TOC1">
     <w:name w:val="toc 1"/>
-    <w:basedOn w:val="Standard"/>
-    <w:next w:val="Standard"/>
+    <w:basedOn w:val="Normal"/>
+    <w:next w:val="Normal"/>
     <w:autoRedefine/>
     <w:uiPriority w:val="39"/>
     <w:rsid w:val="002D7FEA"/>
@@ -11959,10 +12650,10 @@
       <w:szCs w:val="22"/>
     </w:rPr>
   </w:style>
-  <w:style w:type="paragraph" w:styleId="Verzeichnis2">
+  <w:style w:type="paragraph" w:styleId="TOC2">
     <w:name w:val="toc 2"/>
-    <w:basedOn w:val="Standard"/>
-    <w:next w:val="Standard"/>
+    <w:basedOn w:val="Normal"/>
+    <w:next w:val="Normal"/>
     <w:autoRedefine/>
     <w:uiPriority w:val="39"/>
     <w:rsid w:val="002D7FEA"/>
@@ -11977,10 +12668,10 @@
       <w:szCs w:val="22"/>
     </w:rPr>
   </w:style>
-  <w:style w:type="paragraph" w:styleId="Verzeichnis3">
+  <w:style w:type="paragraph" w:styleId="TOC3">
     <w:name w:val="toc 3"/>
-    <w:basedOn w:val="Standard"/>
-    <w:next w:val="Standard"/>
+    <w:basedOn w:val="Normal"/>
+    <w:next w:val="Normal"/>
     <w:autoRedefine/>
     <w:semiHidden/>
     <w:rsid w:val="002D7FEA"/>
@@ -11995,10 +12686,10 @@
       <w:szCs w:val="22"/>
     </w:rPr>
   </w:style>
-  <w:style w:type="paragraph" w:styleId="Verzeichnis4">
+  <w:style w:type="paragraph" w:styleId="TOC4">
     <w:name w:val="toc 4"/>
-    <w:basedOn w:val="Standard"/>
-    <w:next w:val="Standard"/>
+    <w:basedOn w:val="Normal"/>
+    <w:next w:val="Normal"/>
     <w:autoRedefine/>
     <w:semiHidden/>
     <w:rsid w:val="002D7FEA"/>
@@ -12013,10 +12704,10 @@
       <w:szCs w:val="18"/>
     </w:rPr>
   </w:style>
-  <w:style w:type="paragraph" w:styleId="Verzeichnis5">
+  <w:style w:type="paragraph" w:styleId="TOC5">
     <w:name w:val="toc 5"/>
-    <w:basedOn w:val="Standard"/>
-    <w:next w:val="Standard"/>
+    <w:basedOn w:val="Normal"/>
+    <w:next w:val="Normal"/>
     <w:autoRedefine/>
     <w:semiHidden/>
     <w:rsid w:val="002D7FEA"/>
@@ -12031,10 +12722,10 @@
       <w:szCs w:val="18"/>
     </w:rPr>
   </w:style>
-  <w:style w:type="paragraph" w:styleId="Verzeichnis6">
+  <w:style w:type="paragraph" w:styleId="TOC6">
     <w:name w:val="toc 6"/>
-    <w:basedOn w:val="Standard"/>
-    <w:next w:val="Standard"/>
+    <w:basedOn w:val="Normal"/>
+    <w:next w:val="Normal"/>
     <w:autoRedefine/>
     <w:semiHidden/>
     <w:rsid w:val="002D7FEA"/>
@@ -12049,10 +12740,10 @@
       <w:szCs w:val="18"/>
     </w:rPr>
   </w:style>
-  <w:style w:type="paragraph" w:styleId="Verzeichnis7">
+  <w:style w:type="paragraph" w:styleId="TOC7">
     <w:name w:val="toc 7"/>
-    <w:basedOn w:val="Standard"/>
-    <w:next w:val="Standard"/>
+    <w:basedOn w:val="Normal"/>
+    <w:next w:val="Normal"/>
     <w:autoRedefine/>
     <w:semiHidden/>
     <w:rsid w:val="002D7FEA"/>
@@ -12067,10 +12758,10 @@
       <w:szCs w:val="18"/>
     </w:rPr>
   </w:style>
-  <w:style w:type="paragraph" w:styleId="Verzeichnis8">
+  <w:style w:type="paragraph" w:styleId="TOC8">
     <w:name w:val="toc 8"/>
-    <w:basedOn w:val="Standard"/>
-    <w:next w:val="Standard"/>
+    <w:basedOn w:val="Normal"/>
+    <w:next w:val="Normal"/>
     <w:autoRedefine/>
     <w:semiHidden/>
     <w:rsid w:val="002D7FEA"/>
@@ -12085,10 +12776,10 @@
       <w:szCs w:val="18"/>
     </w:rPr>
   </w:style>
-  <w:style w:type="paragraph" w:styleId="Verzeichnis9">
+  <w:style w:type="paragraph" w:styleId="TOC9">
     <w:name w:val="toc 9"/>
-    <w:basedOn w:val="Standard"/>
-    <w:next w:val="Standard"/>
+    <w:basedOn w:val="Normal"/>
+    <w:next w:val="Normal"/>
     <w:autoRedefine/>
     <w:semiHidden/>
     <w:rsid w:val="002D7FEA"/>
@@ -12103,11 +12794,11 @@
       <w:szCs w:val="18"/>
     </w:rPr>
   </w:style>
-  <w:style w:type="paragraph" w:styleId="Kommentarthema">
+  <w:style w:type="paragraph" w:styleId="CommentSubject">
     <w:name w:val="annotation subject"/>
-    <w:basedOn w:val="Kommentartext"/>
-    <w:next w:val="Kommentartext"/>
-    <w:link w:val="KommentarthemaZchn"/>
+    <w:basedOn w:val="CommentText"/>
+    <w:next w:val="CommentText"/>
+    <w:link w:val="CommentSubjectChar"/>
     <w:rsid w:val="00E864AB"/>
     <w:rPr>
       <w:b/>
@@ -12116,10 +12807,10 @@
       <w:szCs w:val="20"/>
     </w:rPr>
   </w:style>
-  <w:style w:type="character" w:customStyle="1" w:styleId="KommentartextZchn">
-    <w:name w:val="Kommentartext Zchn"/>
-    <w:basedOn w:val="Absatz-Standardschriftart"/>
-    <w:link w:val="Kommentartext"/>
+  <w:style w:type="character" w:customStyle="1" w:styleId="CommentTextChar">
+    <w:name w:val="Comment Text Char"/>
+    <w:basedOn w:val="DefaultParagraphFont"/>
+    <w:link w:val="CommentText"/>
     <w:semiHidden/>
     <w:rsid w:val="00E864AB"/>
     <w:rPr>
@@ -12129,10 +12820,10 @@
       <w:lang w:val="de-DE"/>
     </w:rPr>
   </w:style>
-  <w:style w:type="character" w:customStyle="1" w:styleId="KommentarthemaZchn">
-    <w:name w:val="Kommentarthema Zchn"/>
-    <w:basedOn w:val="KommentartextZchn"/>
-    <w:link w:val="Kommentarthema"/>
+  <w:style w:type="character" w:customStyle="1" w:styleId="CommentSubjectChar">
+    <w:name w:val="Comment Subject Char"/>
+    <w:basedOn w:val="CommentTextChar"/>
+    <w:link w:val="CommentSubject"/>
     <w:rsid w:val="00E864AB"/>
     <w:rPr>
       <w:rFonts w:ascii="Arial" w:hAnsi="Arial"/>
@@ -12143,9 +12834,9 @@
       <w:lang w:val="de-DE"/>
     </w:rPr>
   </w:style>
-  <w:style w:type="table" w:styleId="Tabellenraster">
+  <w:style w:type="table" w:styleId="TableGrid">
     <w:name w:val="Table Grid"/>
-    <w:basedOn w:val="NormaleTabelle"/>
+    <w:basedOn w:val="TableNormal"/>
     <w:uiPriority w:val="59"/>
     <w:rsid w:val="007E7731"/>
     <w:rPr>
@@ -12165,7 +12856,7 @@
       </w:tblBorders>
     </w:tblPr>
   </w:style>
-  <w:style w:type="paragraph" w:styleId="berarbeitung">
+  <w:style w:type="paragraph" w:styleId="Revision">
     <w:name w:val="Revision"/>
     <w:hidden/>
     <w:uiPriority w:val="99"/>
@@ -12178,10 +12869,10 @@
       <w:lang w:val="de-DE"/>
     </w:rPr>
   </w:style>
-  <w:style w:type="character" w:customStyle="1" w:styleId="TextkrperZchn">
-    <w:name w:val="Textkörper Zchn"/>
-    <w:basedOn w:val="Absatz-Standardschriftart"/>
-    <w:link w:val="Textkrper"/>
+  <w:style w:type="character" w:customStyle="1" w:styleId="BodyTextChar">
+    <w:name w:val="Body Text Char"/>
+    <w:basedOn w:val="DefaultParagraphFont"/>
+    <w:link w:val="BodyText"/>
     <w:rsid w:val="003D4092"/>
     <w:rPr>
       <w:rFonts w:ascii="Arial" w:hAnsi="Arial"/>
@@ -12192,10 +12883,10 @@
       <w:lang w:val="de-DE"/>
     </w:rPr>
   </w:style>
-  <w:style w:type="character" w:customStyle="1" w:styleId="Textkrper-ZeileneinzugZchn">
-    <w:name w:val="Textkörper-Zeileneinzug Zchn"/>
-    <w:basedOn w:val="Absatz-Standardschriftart"/>
-    <w:link w:val="Textkrper-Zeileneinzug"/>
+  <w:style w:type="character" w:customStyle="1" w:styleId="BodyTextIndentChar">
+    <w:name w:val="Body Text Indent Char"/>
+    <w:basedOn w:val="DefaultParagraphFont"/>
+    <w:link w:val="BodyTextIndent"/>
     <w:rsid w:val="003D4092"/>
     <w:rPr>
       <w:rFonts w:ascii="Arial" w:hAnsi="Arial" w:cs="Arial"/>
@@ -12203,10 +12894,10 @@
       <w:lang w:val="de-DE"/>
     </w:rPr>
   </w:style>
-  <w:style w:type="character" w:customStyle="1" w:styleId="berschrift2Zchn">
-    <w:name w:val="Überschrift 2 Zchn"/>
-    <w:basedOn w:val="Absatz-Standardschriftart"/>
-    <w:link w:val="berschrift2"/>
+  <w:style w:type="character" w:customStyle="1" w:styleId="Heading2Char">
+    <w:name w:val="Heading 2 Char"/>
+    <w:basedOn w:val="DefaultParagraphFont"/>
+    <w:link w:val="Heading2"/>
     <w:rsid w:val="008232D4"/>
     <w:rPr>
       <w:rFonts w:ascii="Arial" w:hAnsi="Arial" w:cs="Arial"/>
@@ -12219,10 +12910,10 @@
       <w:lang w:val="de-DE"/>
     </w:rPr>
   </w:style>
-  <w:style w:type="character" w:customStyle="1" w:styleId="berschrift3Zchn">
-    <w:name w:val="Überschrift 3 Zchn"/>
-    <w:basedOn w:val="Absatz-Standardschriftart"/>
-    <w:link w:val="berschrift3"/>
+  <w:style w:type="character" w:customStyle="1" w:styleId="Heading3Char">
+    <w:name w:val="Heading 3 Char"/>
+    <w:basedOn w:val="DefaultParagraphFont"/>
+    <w:link w:val="Heading3"/>
     <w:uiPriority w:val="9"/>
     <w:rsid w:val="00070AF2"/>
     <w:rPr>
@@ -12236,12 +12927,12 @@
   </w:style>
   <w:style w:type="character" w:customStyle="1" w:styleId="apple-tab-span">
     <w:name w:val="apple-tab-span"/>
-    <w:basedOn w:val="Absatz-Standardschriftart"/>
+    <w:basedOn w:val="DefaultParagraphFont"/>
     <w:rsid w:val="00070AF2"/>
   </w:style>
   <w:style w:type="paragraph" w:customStyle="1" w:styleId="p3">
     <w:name w:val="p3"/>
-    <w:basedOn w:val="Standard"/>
+    <w:basedOn w:val="Normal"/>
     <w:rsid w:val="00070AF2"/>
     <w:pPr>
       <w:spacing w:before="100" w:beforeAutospacing="1" w:after="100" w:afterAutospacing="1"/>
@@ -12255,12 +12946,12 @@
   </w:style>
   <w:style w:type="character" w:customStyle="1" w:styleId="s3">
     <w:name w:val="s3"/>
-    <w:basedOn w:val="Absatz-Standardschriftart"/>
+    <w:basedOn w:val="DefaultParagraphFont"/>
     <w:rsid w:val="00070AF2"/>
   </w:style>
-  <w:style w:type="character" w:styleId="Fett">
+  <w:style w:type="character" w:styleId="Strong">
     <w:name w:val="Strong"/>
-    <w:basedOn w:val="Absatz-Standardschriftart"/>
+    <w:basedOn w:val="DefaultParagraphFont"/>
     <w:uiPriority w:val="22"/>
     <w:qFormat/>
     <w:rsid w:val="00070AF2"/>
@@ -12271,12 +12962,12 @@
   </w:style>
   <w:style w:type="character" w:customStyle="1" w:styleId="s2">
     <w:name w:val="s2"/>
-    <w:basedOn w:val="Absatz-Standardschriftart"/>
+    <w:basedOn w:val="DefaultParagraphFont"/>
     <w:rsid w:val="00070AF2"/>
   </w:style>
-  <w:style w:type="paragraph" w:styleId="Listenabsatz">
+  <w:style w:type="paragraph" w:styleId="ListParagraph">
     <w:name w:val="List Paragraph"/>
-    <w:basedOn w:val="Standard"/>
+    <w:basedOn w:val="Normal"/>
     <w:uiPriority w:val="34"/>
     <w:qFormat/>
     <w:rsid w:val="00A143B9"/>
@@ -12613,7 +13304,7 @@
 </file>
 
 <file path=customXml/itemProps1.xml><?xml version="1.0" encoding="utf-8"?>
-<ds:datastoreItem xmlns:ds="http://schemas.openxmlformats.org/officeDocument/2006/customXml" ds:itemID="{8941E094-D76A-479B-913F-E42431221BE7}">
+<ds:datastoreItem xmlns:ds="http://schemas.openxmlformats.org/officeDocument/2006/customXml" ds:itemID="{891262C1-746E-49C6-BCED-AFD4C58BFABA}">
   <ds:schemaRefs>
     <ds:schemaRef ds:uri="http://schemas.openxmlformats.org/officeDocument/2006/bibliography"/>
   </ds:schemaRefs>

</xml_diff>

<commit_message>
- updated Pipes and Filters pattern description.
</commit_message>
<xml_diff>
--- a/3nd_sem/SA/kienboeck_stoeckl_lehner_grill_murrent/MedDevMM-DE v0.3.docx
+++ b/3nd_sem/SA/kienboeck_stoeckl_lehner_grill_murrent/MedDevMM-DE v0.3.docx
@@ -255,27 +255,14 @@
         <w:spacing w:line="240" w:lineRule="atLeast"/>
         <w:jc w:val="center"/>
       </w:pPr>
-      <w:r>
-        <w:fldChar w:fldCharType="begin"/>
-      </w:r>
-      <w:r>
-        <w:instrText xml:space="preserve"> AUTHOR  \* MERGEFORMAT </w:instrText>
-      </w:r>
-      <w:r>
-        <w:fldChar w:fldCharType="separate"/>
-      </w:r>
-      <w:r>
-        <w:rPr>
-          <w:noProof/>
-        </w:rPr>
-        <w:t>Lehner Roland, Kienböck Daniel, Stöckl Bernhard, Grill Florian, Murrent Mario</w:t>
-      </w:r>
-      <w:r>
-        <w:rPr>
-          <w:noProof/>
-        </w:rPr>
-        <w:fldChar w:fldCharType="end"/>
-      </w:r>
+      <w:fldSimple w:instr=" AUTHOR  \* MERGEFORMAT ">
+        <w:r>
+          <w:rPr>
+            <w:noProof/>
+          </w:rPr>
+          <w:t>Lehner Roland, Kienböck Daniel, Stöckl Bernhard, Grill Florian, Murrent Mario</w:t>
+        </w:r>
+      </w:fldSimple>
     </w:p>
     <w:p>
       <w:pPr>
@@ -7940,13 +7927,24 @@
         <w:t xml:space="preserve">Das Pipes and Filters Architekturmuster, kommt bei der </w:t>
       </w:r>
       <w:r>
-        <w:t>Anfrage der Client an den Service zum Einsatz.</w:t>
-      </w:r>
-      <w:r>
-        <w:t xml:space="preserve"> Dieser Prozess wird in der Middleware durchgeführt. Es wird somit eine Datenquelle generiert, die den Endgeräten zur Verf</w:t>
-      </w:r>
-      <w:r>
-        <w:t>ügung gestellt wird. Diese Datenquelle ist an das jeweilige Endgerät angepasst. Zum Beispiel soll ein mobiles Endgerät keine großen Bilderdaten erhalten, um den Datenkonsum klein zu halten. Darüber hinaus kann hier auch ein Authentifizierungsfilter implementiert werden.</w:t>
+        <w:t>Anfrage der Client</w:t>
+      </w:r>
+      <w:r>
+        <w:t>s</w:t>
+      </w:r>
+      <w:bookmarkStart w:id="64" w:name="_GoBack"/>
+      <w:bookmarkEnd w:id="64"/>
+      <w:r>
+        <w:t xml:space="preserve"> an den Service zum Einsatz.</w:t>
+      </w:r>
+      <w:r>
+        <w:t xml:space="preserve"> Dieser Prozess wird in der Middleware durchgeführt. </w:t>
+      </w:r>
+      <w:r>
+        <w:t xml:space="preserve">Es werden somit dem Endgerät die Daten zur Verfügung gestellt, die es benötigt. </w:t>
+      </w:r>
+      <w:r>
+        <w:t>Zum Beispiel soll ein mobiles Endgerät keine großen Bilderdaten erhalten, um den Datenkonsum klein zu halten. Darüber hinaus kann hier auch ein Authentifizierungsfilter implementiert werden.</w:t>
       </w:r>
     </w:p>
     <w:p>
@@ -8036,8 +8034,6 @@
         <w:tab/>
         <w:t>= Pipe</w:t>
       </w:r>
-      <w:bookmarkStart w:id="64" w:name="_GoBack"/>
-      <w:bookmarkEnd w:id="64"/>
     </w:p>
     <w:p>
       <w:r>
@@ -13304,7 +13300,7 @@
 </file>
 
 <file path=customXml/itemProps1.xml><?xml version="1.0" encoding="utf-8"?>
-<ds:datastoreItem xmlns:ds="http://schemas.openxmlformats.org/officeDocument/2006/customXml" ds:itemID="{891262C1-746E-49C6-BCED-AFD4C58BFABA}">
+<ds:datastoreItem xmlns:ds="http://schemas.openxmlformats.org/officeDocument/2006/customXml" ds:itemID="{6F9206C9-C6F8-4CDA-8578-BA27DFCE2639}">
   <ds:schemaRefs>
     <ds:schemaRef ds:uri="http://schemas.openxmlformats.org/officeDocument/2006/bibliography"/>
   </ds:schemaRefs>

</xml_diff>

<commit_message>
*) F/W , Command-Receiver merge to v0.4
</commit_message>
<xml_diff>
--- a/3nd_sem/SA/kienboeck_stoeckl_lehner_grill_murrent/MedDevMM-DE v0.3.docx
+++ b/3nd_sem/SA/kienboeck_stoeckl_lehner_grill_murrent/MedDevMM-DE v0.3.docx
@@ -257,14 +257,27 @@
         <w:spacing w:line="240" w:lineRule="atLeast"/>
         <w:jc w:val="center"/>
       </w:pPr>
-      <w:fldSimple w:instr=" AUTHOR  \* MERGEFORMAT ">
-        <w:r>
-          <w:rPr>
-            <w:noProof/>
-          </w:rPr>
-          <w:t>Lehner Roland, Kienböck Daniel, Stöckl Bernhard, Grill Florian, Murrent Mario</w:t>
-        </w:r>
-      </w:fldSimple>
+      <w:r>
+        <w:fldChar w:fldCharType="begin"/>
+      </w:r>
+      <w:r>
+        <w:instrText xml:space="preserve"> AUTHOR  \* MERGEFORMAT </w:instrText>
+      </w:r>
+      <w:r>
+        <w:fldChar w:fldCharType="separate"/>
+      </w:r>
+      <w:r>
+        <w:rPr>
+          <w:noProof/>
+        </w:rPr>
+        <w:t>Lehner Roland, Kienböck Daniel, Stöckl Bernhard, Grill Florian, Murrent Mario</w:t>
+      </w:r>
+      <w:r>
+        <w:rPr>
+          <w:noProof/>
+        </w:rPr>
+        <w:fldChar w:fldCharType="end"/>
+      </w:r>
     </w:p>
     <w:p>
       <w:pPr>
@@ -597,7 +610,6 @@
                 <w:noProof/>
                 <w:sz w:val="20"/>
                 <w:szCs w:val="20"/>
-                <w:lang w:val="de-AT" w:eastAsia="de-AT"/>
               </w:rPr>
               <w:drawing>
                 <wp:anchor distT="0" distB="0" distL="114300" distR="114300" simplePos="0" relativeHeight="251646464" behindDoc="0" locked="1" layoutInCell="1" allowOverlap="1" wp14:anchorId="329AC159" wp14:editId="65113AFE">
@@ -664,7 +676,6 @@
                 <w:noProof/>
                 <w:sz w:val="20"/>
                 <w:szCs w:val="20"/>
-                <w:lang w:val="de-AT" w:eastAsia="de-AT"/>
               </w:rPr>
               <mc:AlternateContent>
                 <mc:Choice Requires="wps">
@@ -6342,11 +6353,19 @@
           <w:lang w:val="en-US"/>
         </w:rPr>
       </w:pPr>
+      <w:proofErr w:type="spellStart"/>
       <w:r>
         <w:rPr>
           <w:lang w:val="en-US"/>
         </w:rPr>
-        <w:t xml:space="preserve">Externe </w:t>
+        <w:t>Externe</w:t>
+      </w:r>
+      <w:proofErr w:type="spellEnd"/>
+      <w:r>
+        <w:rPr>
+          <w:lang w:val="en-US"/>
+        </w:rPr>
+        <w:t xml:space="preserve"> </w:t>
       </w:r>
       <w:proofErr w:type="spellStart"/>
       <w:r>
@@ -6523,7 +6542,6 @@
           <w:bCs/>
           <w:noProof/>
           <w:sz w:val="20"/>
-          <w:lang w:val="de-AT" w:eastAsia="de-AT"/>
         </w:rPr>
         <mc:AlternateContent>
           <mc:Choice Requires="wps">
@@ -6653,7 +6671,6 @@
           <w:bCs/>
           <w:noProof/>
           <w:sz w:val="20"/>
-          <w:lang w:val="de-AT" w:eastAsia="de-AT"/>
         </w:rPr>
         <mc:AlternateContent>
           <mc:Choice Requires="wps">
@@ -6762,7 +6779,6 @@
           <w:bCs/>
           <w:noProof/>
           <w:sz w:val="20"/>
-          <w:lang w:val="de-AT" w:eastAsia="de-AT"/>
         </w:rPr>
         <mc:AlternateContent>
           <mc:Choice Requires="wps">
@@ -6879,7 +6895,6 @@
           <w:bCs/>
           <w:noProof/>
           <w:sz w:val="20"/>
-          <w:lang w:val="de-AT" w:eastAsia="de-AT"/>
         </w:rPr>
         <mc:AlternateContent>
           <mc:Choice Requires="wps">
@@ -7038,7 +7053,6 @@
           <w:bCs/>
           <w:noProof/>
           <w:sz w:val="20"/>
-          <w:lang w:val="de-AT" w:eastAsia="de-AT"/>
         </w:rPr>
         <mc:AlternateContent>
           <mc:Choice Requires="wps">
@@ -7121,8 +7135,6 @@
           <w:sz w:val="20"/>
         </w:rPr>
       </w:pPr>
-      <w:bookmarkStart w:id="53" w:name="_GoBack"/>
-      <w:bookmarkEnd w:id="53"/>
     </w:p>
     <w:p>
       <w:pPr>
@@ -7162,7 +7174,6 @@
       <w:r>
         <w:rPr>
           <w:noProof/>
-          <w:lang w:val="de-AT" w:eastAsia="de-AT"/>
         </w:rPr>
         <mc:AlternateContent>
           <mc:Choice Requires="wps">
@@ -7257,7 +7268,6 @@
       <w:r>
         <w:rPr>
           <w:noProof/>
-          <w:lang w:val="de-AT" w:eastAsia="de-AT"/>
         </w:rPr>
         <mc:AlternateContent>
           <mc:Choice Requires="wps">
@@ -7561,7 +7571,6 @@
       <w:r>
         <w:rPr>
           <w:noProof/>
-          <w:lang w:val="de-AT" w:eastAsia="de-AT"/>
         </w:rPr>
         <mc:AlternateContent>
           <mc:Choice Requires="wps">
@@ -7807,7 +7816,6 @@
       <w:r>
         <w:rPr>
           <w:noProof/>
-          <w:lang w:val="de-AT" w:eastAsia="de-AT"/>
         </w:rPr>
         <mc:AlternateContent>
           <mc:Choice Requires="wps">
@@ -7942,7 +7950,6 @@
       <w:r>
         <w:rPr>
           <w:noProof/>
-          <w:lang w:val="de-AT" w:eastAsia="de-AT"/>
         </w:rPr>
         <mc:AlternateContent>
           <mc:Choice Requires="wps">
@@ -8100,7 +8107,6 @@
       <w:r>
         <w:rPr>
           <w:noProof/>
-          <w:lang w:val="de-AT" w:eastAsia="de-AT"/>
         </w:rPr>
         <mc:AlternateContent>
           <mc:Choice Requires="wps">
@@ -8201,7 +8207,6 @@
       <w:r>
         <w:rPr>
           <w:noProof/>
-          <w:lang w:val="de-AT" w:eastAsia="de-AT"/>
         </w:rPr>
         <mc:AlternateContent>
           <mc:Choice Requires="wps">
@@ -8305,7 +8310,6 @@
       <w:r>
         <w:rPr>
           <w:noProof/>
-          <w:lang w:val="de-AT" w:eastAsia="de-AT"/>
         </w:rPr>
         <mc:AlternateContent>
           <mc:Choice Requires="wps">
@@ -8379,7 +8383,6 @@
       <w:r>
         <w:rPr>
           <w:noProof/>
-          <w:lang w:val="de-AT" w:eastAsia="de-AT"/>
         </w:rPr>
         <mc:AlternateContent>
           <mc:Choice Requires="wps">
@@ -8579,32 +8582,32 @@
       <w:pPr>
         <w:pStyle w:val="berschrift1"/>
       </w:pPr>
-      <w:bookmarkStart w:id="54" w:name="_Toc161293449"/>
-      <w:bookmarkStart w:id="55" w:name="_Toc188159235"/>
+      <w:bookmarkStart w:id="53" w:name="_Toc161293449"/>
+      <w:bookmarkStart w:id="54" w:name="_Toc188159235"/>
       <w:r>
         <w:t>Laufzeitsicht</w:t>
       </w:r>
+      <w:bookmarkEnd w:id="53"/>
       <w:bookmarkEnd w:id="54"/>
+    </w:p>
+    <w:p>
+      <w:pPr>
+        <w:rPr>
+          <w:lang w:val="de-AT"/>
+        </w:rPr>
+      </w:pPr>
+    </w:p>
+    <w:p>
+      <w:pPr>
+        <w:pStyle w:val="berschrift1"/>
+      </w:pPr>
+      <w:bookmarkStart w:id="55" w:name="_Toc161293454"/>
+      <w:bookmarkStart w:id="56" w:name="_Toc188159240"/>
+      <w:r>
+        <w:t>Verteilungssicht</w:t>
+      </w:r>
       <w:bookmarkEnd w:id="55"/>
-    </w:p>
-    <w:p>
-      <w:pPr>
-        <w:rPr>
-          <w:lang w:val="de-AT"/>
-        </w:rPr>
-      </w:pPr>
-    </w:p>
-    <w:p>
-      <w:pPr>
-        <w:pStyle w:val="berschrift1"/>
-      </w:pPr>
-      <w:bookmarkStart w:id="56" w:name="_Toc161293454"/>
-      <w:bookmarkStart w:id="57" w:name="_Toc188159240"/>
-      <w:r>
-        <w:t>Verteilungssicht</w:t>
-      </w:r>
       <w:bookmarkEnd w:id="56"/>
-      <w:bookmarkEnd w:id="57"/>
     </w:p>
     <w:p>
       <w:pPr>
@@ -8619,13 +8622,13 @@
       <w:pPr>
         <w:pStyle w:val="berschrift1"/>
       </w:pPr>
-      <w:bookmarkStart w:id="58" w:name="_Toc161293460"/>
-      <w:bookmarkStart w:id="59" w:name="_Toc188159243"/>
+      <w:bookmarkStart w:id="57" w:name="_Toc161293460"/>
+      <w:bookmarkStart w:id="58" w:name="_Toc188159243"/>
       <w:r>
         <w:t>Konzepte</w:t>
       </w:r>
+      <w:bookmarkEnd w:id="57"/>
       <w:bookmarkEnd w:id="58"/>
-      <w:bookmarkEnd w:id="59"/>
     </w:p>
     <w:p>
       <w:pPr>
@@ -8640,14 +8643,14 @@
       <w:pPr>
         <w:pStyle w:val="berschrift2"/>
       </w:pPr>
-      <w:bookmarkStart w:id="60" w:name="_Toc188159244"/>
-      <w:bookmarkStart w:id="61" w:name="OLE_LINK29"/>
-      <w:bookmarkStart w:id="62" w:name="OLE_LINK30"/>
-      <w:bookmarkStart w:id="63" w:name="_Toc161293461"/>
+      <w:bookmarkStart w:id="59" w:name="_Toc188159244"/>
+      <w:bookmarkStart w:id="60" w:name="OLE_LINK29"/>
+      <w:bookmarkStart w:id="61" w:name="OLE_LINK30"/>
+      <w:bookmarkStart w:id="62" w:name="_Toc161293461"/>
       <w:r>
         <w:t>Fachliche Strukturen und Modelle</w:t>
       </w:r>
-      <w:bookmarkEnd w:id="60"/>
+      <w:bookmarkEnd w:id="59"/>
     </w:p>
     <w:p>
       <w:pPr>
@@ -8662,9 +8665,9 @@
           <w:szCs w:val="28"/>
         </w:rPr>
       </w:pPr>
-      <w:bookmarkStart w:id="64" w:name="_Toc188159245"/>
+      <w:bookmarkStart w:id="63" w:name="_Toc188159245"/>
+      <w:bookmarkEnd w:id="60"/>
       <w:bookmarkEnd w:id="61"/>
-      <w:bookmarkEnd w:id="62"/>
     </w:p>
     <w:p>
       <w:pPr>
@@ -8673,7 +8676,7 @@
       <w:r>
         <w:t>Typische Muster und Strukturen</w:t>
       </w:r>
-      <w:bookmarkEnd w:id="64"/>
+      <w:bookmarkEnd w:id="63"/>
     </w:p>
     <w:p>
       <w:pPr>
@@ -8787,7 +8790,6 @@
       <w:r>
         <w:rPr>
           <w:noProof/>
-          <w:lang w:val="de-AT" w:eastAsia="de-AT"/>
         </w:rPr>
         <mc:AlternateContent>
           <mc:Choice Requires="wps">
@@ -9065,7 +9067,6 @@
       <w:r>
         <w:rPr>
           <w:noProof/>
-          <w:lang w:val="de-AT" w:eastAsia="de-AT"/>
         </w:rPr>
         <mc:AlternateContent>
           <mc:Choice Requires="wps">
@@ -9262,7 +9263,6 @@
       <w:r>
         <w:rPr>
           <w:noProof/>
-          <w:lang w:val="de-AT" w:eastAsia="de-AT"/>
         </w:rPr>
         <mc:AlternateContent>
           <mc:Choice Requires="wps">
@@ -9336,7 +9336,6 @@
       <w:r>
         <w:rPr>
           <w:noProof/>
-          <w:lang w:val="de-AT" w:eastAsia="de-AT"/>
         </w:rPr>
         <mc:AlternateContent>
           <mc:Choice Requires="wps">
@@ -9406,7 +9405,6 @@
       <w:r>
         <w:rPr>
           <w:noProof/>
-          <w:lang w:val="de-AT" w:eastAsia="de-AT"/>
         </w:rPr>
         <mc:AlternateContent>
           <mc:Choice Requires="wps">
@@ -9487,7 +9485,6 @@
       <w:r>
         <w:rPr>
           <w:noProof/>
-          <w:lang w:val="de-AT" w:eastAsia="de-AT"/>
         </w:rPr>
         <mc:AlternateContent>
           <mc:Choice Requires="wps">
@@ -9557,7 +9554,6 @@
       <w:r>
         <w:rPr>
           <w:noProof/>
-          <w:lang w:val="de-AT" w:eastAsia="de-AT"/>
         </w:rPr>
         <mc:AlternateContent>
           <mc:Choice Requires="wps">
@@ -9626,7 +9622,6 @@
       <w:r>
         <w:rPr>
           <w:noProof/>
-          <w:lang w:val="de-AT" w:eastAsia="de-AT"/>
         </w:rPr>
         <mc:AlternateContent>
           <mc:Choice Requires="wps">
@@ -9696,7 +9691,6 @@
       <w:r>
         <w:rPr>
           <w:noProof/>
-          <w:lang w:val="de-AT" w:eastAsia="de-AT"/>
         </w:rPr>
         <mc:AlternateContent>
           <mc:Choice Requires="wps">
@@ -9837,7 +9831,6 @@
       <w:r>
         <w:rPr>
           <w:noProof/>
-          <w:lang w:val="de-AT" w:eastAsia="de-AT"/>
         </w:rPr>
         <mc:AlternateContent>
           <mc:Choice Requires="wps">
@@ -10023,6 +10016,8 @@
       <w:r>
         <w:t>Command-Prozessor</w:t>
       </w:r>
+      <w:bookmarkStart w:id="64" w:name="_GoBack"/>
+      <w:bookmarkEnd w:id="64"/>
     </w:p>
     <w:p>
       <w:pPr>
@@ -10135,7 +10130,6 @@
       <w:r>
         <w:rPr>
           <w:noProof/>
-          <w:lang w:val="de-AT" w:eastAsia="de-AT"/>
         </w:rPr>
         <mc:AlternateContent>
           <mc:Choice Requires="wps">
@@ -10230,7 +10224,6 @@
       <w:r>
         <w:rPr>
           <w:noProof/>
-          <w:lang w:val="de-AT" w:eastAsia="de-AT"/>
         </w:rPr>
         <mc:AlternateContent>
           <mc:Choice Requires="wps">
@@ -10297,7 +10290,6 @@
       <w:r>
         <w:rPr>
           <w:noProof/>
-          <w:lang w:val="de-AT" w:eastAsia="de-AT"/>
         </w:rPr>
         <mc:AlternateContent>
           <mc:Choice Requires="wps">
@@ -10397,7 +10389,6 @@
       <w:r>
         <w:rPr>
           <w:noProof/>
-          <w:lang w:val="de-AT" w:eastAsia="de-AT"/>
         </w:rPr>
         <mc:AlternateContent>
           <mc:Choice Requires="wps">
@@ -10464,7 +10455,6 @@
       <w:r>
         <w:rPr>
           <w:noProof/>
-          <w:lang w:val="de-AT" w:eastAsia="de-AT"/>
         </w:rPr>
         <mc:AlternateContent>
           <mc:Choice Requires="wps">
@@ -10560,7 +10550,6 @@
       <w:r>
         <w:rPr>
           <w:noProof/>
-          <w:lang w:val="de-AT" w:eastAsia="de-AT"/>
         </w:rPr>
         <mc:AlternateContent>
           <mc:Choice Requires="wps">
@@ -10627,7 +10616,6 @@
       <w:r>
         <w:rPr>
           <w:noProof/>
-          <w:lang w:val="de-AT" w:eastAsia="de-AT"/>
         </w:rPr>
         <mc:AlternateContent>
           <mc:Choice Requires="wps">
@@ -10694,7 +10682,6 @@
       <w:r>
         <w:rPr>
           <w:noProof/>
-          <w:lang w:val="de-AT" w:eastAsia="de-AT"/>
         </w:rPr>
         <mc:AlternateContent>
           <mc:Choice Requires="wps">
@@ -10806,7 +10793,6 @@
       <w:r>
         <w:rPr>
           <w:noProof/>
-          <w:lang w:val="de-AT" w:eastAsia="de-AT"/>
         </w:rPr>
         <mc:AlternateContent>
           <mc:Choice Requires="wps">
@@ -10979,7 +10965,6 @@
       <w:r>
         <w:rPr>
           <w:noProof/>
-          <w:lang w:val="de-AT" w:eastAsia="de-AT"/>
         </w:rPr>
         <mc:AlternateContent>
           <mc:Choice Requires="wps">
@@ -11150,7 +11135,6 @@
       <w:r>
         <w:rPr>
           <w:noProof/>
-          <w:lang w:val="de-AT" w:eastAsia="de-AT"/>
         </w:rPr>
         <mc:AlternateContent>
           <mc:Choice Requires="wps">
@@ -11215,7 +11199,6 @@
       <w:r>
         <w:rPr>
           <w:noProof/>
-          <w:lang w:val="de-AT" w:eastAsia="de-AT"/>
         </w:rPr>
         <mc:AlternateContent>
           <mc:Choice Requires="wps">
@@ -11296,7 +11279,6 @@
       <w:r>
         <w:rPr>
           <w:noProof/>
-          <w:lang w:val="de-AT" w:eastAsia="de-AT"/>
         </w:rPr>
         <mc:AlternateContent>
           <mc:Choice Requires="wps">
@@ -11364,7 +11346,6 @@
       <w:r>
         <w:rPr>
           <w:noProof/>
-          <w:lang w:val="de-AT" w:eastAsia="de-AT"/>
         </w:rPr>
         <mc:AlternateContent>
           <mc:Choice Requires="wps">
@@ -11432,7 +11413,6 @@
       <w:r>
         <w:rPr>
           <w:noProof/>
-          <w:lang w:val="de-AT" w:eastAsia="de-AT"/>
         </w:rPr>
         <mc:AlternateContent>
           <mc:Choice Requires="wps">
@@ -11499,7 +11479,6 @@
       <w:r>
         <w:rPr>
           <w:noProof/>
-          <w:lang w:val="de-AT" w:eastAsia="de-AT"/>
         </w:rPr>
         <mc:AlternateContent>
           <mc:Choice Requires="wps">
@@ -11587,7 +11566,6 @@
       <w:r>
         <w:rPr>
           <w:noProof/>
-          <w:lang w:val="de-AT" w:eastAsia="de-AT"/>
         </w:rPr>
         <mc:AlternateContent>
           <mc:Choice Requires="wps">
@@ -11728,7 +11706,6 @@
       <w:r>
         <w:rPr>
           <w:noProof/>
-          <w:lang w:val="de-AT" w:eastAsia="de-AT"/>
         </w:rPr>
         <mc:AlternateContent>
           <mc:Choice Requires="wps">
@@ -12050,7 +12027,7 @@
       <w:r>
         <w:t>Persistenz</w:t>
       </w:r>
-      <w:bookmarkEnd w:id="63"/>
+      <w:bookmarkEnd w:id="62"/>
       <w:bookmarkEnd w:id="65"/>
     </w:p>
     <w:p/>
@@ -12732,7 +12709,6 @@
     <w:r>
       <w:rPr>
         <w:noProof/>
-        <w:lang w:val="de-AT" w:eastAsia="de-AT"/>
       </w:rPr>
       <w:drawing>
         <wp:inline distT="0" distB="0" distL="0" distR="0" wp14:anchorId="5BB06A21" wp14:editId="19E447FC">
@@ -12797,7 +12773,6 @@
     <w:r>
       <w:rPr>
         <w:noProof/>
-        <w:lang w:val="de-AT" w:eastAsia="de-AT"/>
       </w:rPr>
       <w:drawing>
         <wp:inline distT="0" distB="0" distL="0" distR="0" wp14:anchorId="35D99D0E" wp14:editId="786AE1FF">
@@ -12884,7 +12859,6 @@
     <w:r>
       <w:rPr>
         <w:noProof/>
-        <w:lang w:val="de-AT" w:eastAsia="de-AT"/>
       </w:rPr>
       <w:drawing>
         <wp:inline distT="0" distB="0" distL="0" distR="0" wp14:anchorId="320B7ED3" wp14:editId="7E0D34D2">
@@ -13036,7 +13010,6 @@
     <w:r>
       <w:rPr>
         <w:noProof/>
-        <w:lang w:val="de-AT" w:eastAsia="de-AT"/>
       </w:rPr>
       <w:drawing>
         <wp:inline distT="0" distB="0" distL="0" distR="0" wp14:anchorId="0251DDBD" wp14:editId="19B452CF">
@@ -16000,7 +15973,7 @@
 </file>
 
 <file path=customXml/itemProps1.xml><?xml version="1.0" encoding="utf-8"?>
-<ds:datastoreItem xmlns:ds="http://schemas.openxmlformats.org/officeDocument/2006/customXml" ds:itemID="{9C24C852-0FA2-4CC5-AC9D-69629D1BE7A1}">
+<ds:datastoreItem xmlns:ds="http://schemas.openxmlformats.org/officeDocument/2006/customXml" ds:itemID="{0A95BF76-6235-42E9-87FA-7A7D6ED023CB}">
   <ds:schemaRefs>
     <ds:schemaRef ds:uri="http://schemas.openxmlformats.org/officeDocument/2006/bibliography"/>
   </ds:schemaRefs>

</xml_diff>